<commit_message>
added github repository url to the document
</commit_message>
<xml_diff>
--- a/document/tf.Estimator.docx
+++ b/document/tf.Estimator.docx
@@ -35,39 +35,7 @@
           <w:spacing w:val="-1"/>
           <w:shd w:val="clear" w:color="auto" w:fill="FFFFFF"/>
         </w:rPr>
-        <w:t xml:space="preserve">This blog post shows how a </w:t>
-      </w:r>
-      <w:r>
-        <w:rPr>
-          <w:rFonts w:ascii="Georgia" w:hAnsi="Georgia"/>
-          <w:spacing w:val="-1"/>
-          <w:shd w:val="clear" w:color="auto" w:fill="FFFFFF"/>
-        </w:rPr>
-        <w:t xml:space="preserve">TensorFlow API </w:t>
-      </w:r>
-      <w:r>
-        <w:rPr>
-          <w:rFonts w:ascii="Georgia" w:hAnsi="Georgia"/>
-          <w:spacing w:val="-1"/>
-          <w:shd w:val="clear" w:color="auto" w:fill="FFFFFF"/>
-        </w:rPr>
-        <w:t xml:space="preserve">can be used to build a </w:t>
-      </w:r>
-      <w:r>
-        <w:rPr>
-          <w:rFonts w:ascii="Georgia" w:hAnsi="Georgia"/>
-          <w:spacing w:val="-1"/>
-          <w:shd w:val="clear" w:color="auto" w:fill="FFFFFF"/>
-        </w:rPr>
-        <w:t>model</w:t>
-      </w:r>
-      <w:r>
-        <w:rPr>
-          <w:rFonts w:ascii="Georgia" w:hAnsi="Georgia"/>
-          <w:spacing w:val="-1"/>
-          <w:shd w:val="clear" w:color="auto" w:fill="FFFFFF"/>
-        </w:rPr>
-        <w:t>.</w:t>
+        <w:t>This blog post shows how a TensorFlow API can be used to build a model.</w:t>
       </w:r>
     </w:p>
     <w:p>
@@ -682,63 +650,7 @@
                                 <w:sz w:val="20"/>
                                 <w:szCs w:val="20"/>
                               </w:rPr>
-                              <w:t xml:space="preserve">import </w:t>
-                            </w:r>
-                            <w:proofErr w:type="spellStart"/>
-                            <w:r>
-                              <w:rPr>
-                                <w:sz w:val="20"/>
-                                <w:szCs w:val="20"/>
-                              </w:rPr>
-                              <w:t>tensorflow</w:t>
-                            </w:r>
-                            <w:proofErr w:type="spellEnd"/>
-                            <w:r>
-                              <w:rPr>
-                                <w:sz w:val="20"/>
-                                <w:szCs w:val="20"/>
-                              </w:rPr>
-                              <w:t xml:space="preserve"> as </w:t>
-                            </w:r>
-                            <w:proofErr w:type="spellStart"/>
-                            <w:r>
-                              <w:rPr>
-                                <w:sz w:val="20"/>
-                                <w:szCs w:val="20"/>
-                              </w:rPr>
-                              <w:t>tf</w:t>
-                            </w:r>
-                            <w:proofErr w:type="spellEnd"/>
-                          </w:p>
-                          <w:p>
-                            <w:pPr>
-                              <w:rPr>
-                                <w:sz w:val="20"/>
-                                <w:szCs w:val="20"/>
-                              </w:rPr>
-                            </w:pPr>
-                            <w:r>
-                              <w:rPr>
-                                <w:sz w:val="20"/>
-                                <w:szCs w:val="20"/>
-                              </w:rPr>
-                              <w:t xml:space="preserve">a = </w:t>
-                            </w:r>
-                            <w:proofErr w:type="spellStart"/>
-                            <w:r>
-                              <w:rPr>
-                                <w:sz w:val="20"/>
-                                <w:szCs w:val="20"/>
-                              </w:rPr>
-                              <w:t>tf.constant</w:t>
-                            </w:r>
-                            <w:proofErr w:type="spellEnd"/>
-                            <w:r>
-                              <w:rPr>
-                                <w:sz w:val="20"/>
-                                <w:szCs w:val="20"/>
-                              </w:rPr>
-                              <w:t>(5)</w:t>
+                              <w:t>import tensorflow as tf</w:t>
                             </w:r>
                           </w:p>
                           <w:p>
@@ -753,23 +665,7 @@
                                 <w:sz w:val="20"/>
                                 <w:szCs w:val="20"/>
                               </w:rPr>
-                              <w:t>b=</w:t>
-                            </w:r>
-                            <w:proofErr w:type="spellStart"/>
-                            <w:r>
-                              <w:rPr>
-                                <w:sz w:val="20"/>
-                                <w:szCs w:val="20"/>
-                              </w:rPr>
-                              <w:t>tf.constant</w:t>
-                            </w:r>
-                            <w:proofErr w:type="spellEnd"/>
-                            <w:r>
-                              <w:rPr>
-                                <w:sz w:val="20"/>
-                                <w:szCs w:val="20"/>
-                              </w:rPr>
-                              <w:t>(4)</w:t>
+                              <w:t>a = tf.constant(5)</w:t>
                             </w:r>
                           </w:p>
                           <w:p>
@@ -784,55 +680,7 @@
                                 <w:sz w:val="20"/>
                                 <w:szCs w:val="20"/>
                               </w:rPr>
-                              <w:t xml:space="preserve">result = </w:t>
-                            </w:r>
-                            <w:proofErr w:type="spellStart"/>
-                            <w:r>
-                              <w:rPr>
-                                <w:sz w:val="20"/>
-                                <w:szCs w:val="20"/>
-                              </w:rPr>
-                              <w:t>tf.add</w:t>
-                            </w:r>
-                            <w:proofErr w:type="spellEnd"/>
-                            <w:r>
-                              <w:rPr>
-                                <w:sz w:val="20"/>
-                                <w:szCs w:val="20"/>
-                              </w:rPr>
-                              <w:t>(</w:t>
-                            </w:r>
-                            <w:proofErr w:type="spellStart"/>
-                            <w:r>
-                              <w:rPr>
-                                <w:sz w:val="20"/>
-                                <w:szCs w:val="20"/>
-                              </w:rPr>
-                              <w:t>a,b,name</w:t>
-                            </w:r>
-                            <w:proofErr w:type="spellEnd"/>
-                            <w:r>
-                              <w:rPr>
-                                <w:sz w:val="20"/>
-                                <w:szCs w:val="20"/>
-                              </w:rPr>
-                              <w:t>='</w:t>
-                            </w:r>
-                            <w:proofErr w:type="spellStart"/>
-                            <w:r>
-                              <w:rPr>
-                                <w:sz w:val="20"/>
-                                <w:szCs w:val="20"/>
-                              </w:rPr>
-                              <w:t>add_a_b</w:t>
-                            </w:r>
-                            <w:proofErr w:type="spellEnd"/>
-                            <w:r>
-                              <w:rPr>
-                                <w:sz w:val="20"/>
-                                <w:szCs w:val="20"/>
-                              </w:rPr>
-                              <w:t>')</w:t>
+                              <w:t>b=tf.constant(4)</w:t>
                             </w:r>
                           </w:p>
                           <w:p>
@@ -847,23 +695,7 @@
                                 <w:sz w:val="20"/>
                                 <w:szCs w:val="20"/>
                               </w:rPr>
-                              <w:t xml:space="preserve">#To evaluate result and get the output we have to run the code under a 'session'. First create an instance of a session object from </w:t>
-                            </w:r>
-                            <w:proofErr w:type="spellStart"/>
-                            <w:r>
-                              <w:rPr>
-                                <w:sz w:val="20"/>
-                                <w:szCs w:val="20"/>
-                              </w:rPr>
-                              <w:t>tf.Session</w:t>
-                            </w:r>
-                            <w:proofErr w:type="spellEnd"/>
-                            <w:r>
-                              <w:rPr>
-                                <w:sz w:val="20"/>
-                                <w:szCs w:val="20"/>
-                              </w:rPr>
-                              <w:t xml:space="preserve"> class.</w:t>
+                              <w:t>result = tf.add(a,b,name='add_a_b')</w:t>
                             </w:r>
                           </w:p>
                           <w:p>
@@ -873,37 +705,12 @@
                                 <w:szCs w:val="20"/>
                               </w:rPr>
                             </w:pPr>
-                            <w:proofErr w:type="spellStart"/>
                             <w:r>
                               <w:rPr>
                                 <w:sz w:val="20"/>
                                 <w:szCs w:val="20"/>
                               </w:rPr>
-                              <w:t>sess</w:t>
-                            </w:r>
-                            <w:proofErr w:type="spellEnd"/>
-                            <w:r>
-                              <w:rPr>
-                                <w:sz w:val="20"/>
-                                <w:szCs w:val="20"/>
-                              </w:rPr>
-                              <w:t xml:space="preserve"> = </w:t>
-                            </w:r>
-                            <w:proofErr w:type="spellStart"/>
-                            <w:r>
-                              <w:rPr>
-                                <w:sz w:val="20"/>
-                                <w:szCs w:val="20"/>
-                              </w:rPr>
-                              <w:t>tf.Session</w:t>
-                            </w:r>
-                            <w:proofErr w:type="spellEnd"/>
-                            <w:r>
-                              <w:rPr>
-                                <w:sz w:val="20"/>
-                                <w:szCs w:val="20"/>
-                              </w:rPr>
-                              <w:t>()</w:t>
+                              <w:t>#To evaluate result and get the output we have to run the code under a 'session'. First create an instance of a session object from tf.Session class.</w:t>
                             </w:r>
                           </w:p>
                           <w:p>
@@ -913,21 +720,27 @@
                                 <w:szCs w:val="20"/>
                               </w:rPr>
                             </w:pPr>
-                            <w:proofErr w:type="spellStart"/>
                             <w:r>
                               <w:rPr>
                                 <w:sz w:val="20"/>
                                 <w:szCs w:val="20"/>
                               </w:rPr>
-                              <w:t>sess.run</w:t>
+                              <w:t>sess = tf.Session()</w:t>
                             </w:r>
-                            <w:proofErr w:type="spellEnd"/>
+                          </w:p>
+                          <w:p>
+                            <w:pPr>
+                              <w:rPr>
+                                <w:sz w:val="20"/>
+                                <w:szCs w:val="20"/>
+                              </w:rPr>
+                            </w:pPr>
                             <w:r>
                               <w:rPr>
                                 <w:sz w:val="20"/>
                                 <w:szCs w:val="20"/>
                               </w:rPr>
-                              <w:t>(result)</w:t>
+                              <w:t>sess.run(result)</w:t>
                             </w:r>
                           </w:p>
                           <w:p>
@@ -1576,35 +1389,7 @@
         <w:rPr>
           <w:shd w:val="clear" w:color="auto" w:fill="FFFFFF"/>
         </w:rPr>
-        <w:t>’ indicates that the placeholder can get any arbitrary value. Initially values are not assigned to a variable it feed through the ‘</w:t>
-      </w:r>
-      <w:proofErr w:type="spellStart"/>
-      <w:r>
-        <w:rPr>
-          <w:shd w:val="clear" w:color="auto" w:fill="FFFFFF"/>
-        </w:rPr>
-        <w:t>feed_dict</w:t>
-      </w:r>
-      <w:proofErr w:type="spellEnd"/>
-      <w:r>
-        <w:rPr>
-          <w:shd w:val="clear" w:color="auto" w:fill="FFFFFF"/>
-        </w:rPr>
-        <w:t xml:space="preserve">’ argument. In the following program I have used TensorFlow’s </w:t>
-      </w:r>
-      <w:proofErr w:type="spellStart"/>
-      <w:r>
-        <w:rPr>
-          <w:shd w:val="clear" w:color="auto" w:fill="FFFFFF"/>
-        </w:rPr>
-        <w:t>global_variables</w:t>
-      </w:r>
-      <w:proofErr w:type="spellEnd"/>
-      <w:r>
-        <w:rPr>
-          <w:shd w:val="clear" w:color="auto" w:fill="FFFFFF"/>
-        </w:rPr>
-        <w:t>_</w:t>
+        <w:t>’ indicates that the placeholder can get any arbitrary value. Initially values are not assigned to a variable it feed through the ‘feed_dict’ argument. In the following program I have used TensorFlow’s global_variables_</w:t>
       </w:r>
     </w:p>
     <w:p>
@@ -1614,19 +1399,11 @@
           <w:shd w:val="clear" w:color="auto" w:fill="FFFFFF"/>
         </w:rPr>
       </w:pPr>
-      <w:proofErr w:type="spellStart"/>
-      <w:r>
-        <w:rPr>
-          <w:shd w:val="clear" w:color="auto" w:fill="FFFFFF"/>
-        </w:rPr>
-        <w:t>intializer</w:t>
-      </w:r>
-      <w:proofErr w:type="spellEnd"/>
-      <w:r>
-        <w:rPr>
-          <w:shd w:val="clear" w:color="auto" w:fill="FFFFFF"/>
-        </w:rPr>
-        <w:t>() to initialize the variable.</w:t>
+      <w:r>
+        <w:rPr>
+          <w:shd w:val="clear" w:color="auto" w:fill="FFFFFF"/>
+        </w:rPr>
+        <w:t>intializer() to initialize the variable.</w:t>
       </w:r>
     </w:p>
     <w:p>
@@ -1692,63 +1469,7 @@
                                 <w:sz w:val="20"/>
                                 <w:szCs w:val="20"/>
                               </w:rPr>
-                              <w:t xml:space="preserve">import </w:t>
-                            </w:r>
-                            <w:proofErr w:type="spellStart"/>
-                            <w:r>
-                              <w:rPr>
-                                <w:sz w:val="20"/>
-                                <w:szCs w:val="20"/>
-                              </w:rPr>
-                              <w:t>tensorflow</w:t>
-                            </w:r>
-                            <w:proofErr w:type="spellEnd"/>
-                            <w:r>
-                              <w:rPr>
-                                <w:sz w:val="20"/>
-                                <w:szCs w:val="20"/>
-                              </w:rPr>
-                              <w:t xml:space="preserve"> as </w:t>
-                            </w:r>
-                            <w:proofErr w:type="spellStart"/>
-                            <w:r>
-                              <w:rPr>
-                                <w:sz w:val="20"/>
-                                <w:szCs w:val="20"/>
-                              </w:rPr>
-                              <w:t>tf</w:t>
-                            </w:r>
-                            <w:proofErr w:type="spellEnd"/>
-                          </w:p>
-                          <w:p>
-                            <w:pPr>
-                              <w:rPr>
-                                <w:sz w:val="20"/>
-                                <w:szCs w:val="20"/>
-                              </w:rPr>
-                            </w:pPr>
-                            <w:r>
-                              <w:rPr>
-                                <w:sz w:val="20"/>
-                                <w:szCs w:val="20"/>
-                              </w:rPr>
-                              <w:t xml:space="preserve"># Use of </w:t>
-                            </w:r>
-                            <w:proofErr w:type="spellStart"/>
-                            <w:r>
-                              <w:rPr>
-                                <w:sz w:val="20"/>
-                                <w:szCs w:val="20"/>
-                              </w:rPr>
-                              <w:t>tf.global_variables_initializer</w:t>
-                            </w:r>
-                            <w:proofErr w:type="spellEnd"/>
-                            <w:r>
-                              <w:rPr>
-                                <w:sz w:val="20"/>
-                                <w:szCs w:val="20"/>
-                              </w:rPr>
-                              <w:t>()</w:t>
+                              <w:t>import tensorflow as tf</w:t>
                             </w:r>
                           </w:p>
                           <w:p>
@@ -1758,37 +1479,12 @@
                                 <w:szCs w:val="20"/>
                               </w:rPr>
                             </w:pPr>
-                            <w:proofErr w:type="spellStart"/>
                             <w:r>
                               <w:rPr>
                                 <w:sz w:val="20"/>
                                 <w:szCs w:val="20"/>
                               </w:rPr>
-                              <w:t>my_var</w:t>
-                            </w:r>
-                            <w:proofErr w:type="spellEnd"/>
-                            <w:r>
-                              <w:rPr>
-                                <w:sz w:val="20"/>
-                                <w:szCs w:val="20"/>
-                              </w:rPr>
-                              <w:t xml:space="preserve"> = </w:t>
-                            </w:r>
-                            <w:proofErr w:type="spellStart"/>
-                            <w:r>
-                              <w:rPr>
-                                <w:sz w:val="20"/>
-                                <w:szCs w:val="20"/>
-                              </w:rPr>
-                              <w:t>tf.random_uniform</w:t>
-                            </w:r>
-                            <w:proofErr w:type="spellEnd"/>
-                            <w:r>
-                              <w:rPr>
-                                <w:sz w:val="20"/>
-                                <w:szCs w:val="20"/>
-                              </w:rPr>
-                              <w:t>((4,4),0,1)</w:t>
+                              <w:t># Use of tf.global_variables_initializer()</w:t>
                             </w:r>
                           </w:p>
                           <w:p>
@@ -1798,69 +1494,12 @@
                                 <w:szCs w:val="20"/>
                               </w:rPr>
                             </w:pPr>
-                            <w:proofErr w:type="spellStart"/>
                             <w:r>
                               <w:rPr>
                                 <w:sz w:val="20"/>
                                 <w:szCs w:val="20"/>
                               </w:rPr>
-                              <w:t>make_var</w:t>
-                            </w:r>
-                            <w:proofErr w:type="spellEnd"/>
-                            <w:r>
-                              <w:rPr>
-                                <w:sz w:val="20"/>
-                                <w:szCs w:val="20"/>
-                              </w:rPr>
-                              <w:t xml:space="preserve"> = </w:t>
-                            </w:r>
-                            <w:proofErr w:type="spellStart"/>
-                            <w:r>
-                              <w:rPr>
-                                <w:sz w:val="20"/>
-                                <w:szCs w:val="20"/>
-                              </w:rPr>
-                              <w:t>tf.Variable</w:t>
-                            </w:r>
-                            <w:proofErr w:type="spellEnd"/>
-                            <w:r>
-                              <w:rPr>
-                                <w:sz w:val="20"/>
-                                <w:szCs w:val="20"/>
-                              </w:rPr>
-                              <w:t>(</w:t>
-                            </w:r>
-                            <w:proofErr w:type="spellStart"/>
-                            <w:r>
-                              <w:rPr>
-                                <w:sz w:val="20"/>
-                                <w:szCs w:val="20"/>
-                              </w:rPr>
-                              <w:t>initial_value</w:t>
-                            </w:r>
-                            <w:proofErr w:type="spellEnd"/>
-                            <w:r>
-                              <w:rPr>
-                                <w:sz w:val="20"/>
-                                <w:szCs w:val="20"/>
-                              </w:rPr>
-                              <w:t>=</w:t>
-                            </w:r>
-                            <w:proofErr w:type="spellStart"/>
-                            <w:r>
-                              <w:rPr>
-                                <w:sz w:val="20"/>
-                                <w:szCs w:val="20"/>
-                              </w:rPr>
-                              <w:t>my_var</w:t>
-                            </w:r>
-                            <w:proofErr w:type="spellEnd"/>
-                            <w:r>
-                              <w:rPr>
-                                <w:sz w:val="20"/>
-                                <w:szCs w:val="20"/>
-                              </w:rPr>
-                              <w:t>)</w:t>
+                              <w:t>my_var = tf.random_uniform((4,4),0,1)</w:t>
                             </w:r>
                           </w:p>
                           <w:p>
@@ -1870,37 +1509,12 @@
                                 <w:szCs w:val="20"/>
                               </w:rPr>
                             </w:pPr>
-                            <w:proofErr w:type="spellStart"/>
                             <w:r>
                               <w:rPr>
                                 <w:sz w:val="20"/>
                                 <w:szCs w:val="20"/>
                               </w:rPr>
-                              <w:t>init</w:t>
-                            </w:r>
-                            <w:proofErr w:type="spellEnd"/>
-                            <w:r>
-                              <w:rPr>
-                                <w:sz w:val="20"/>
-                                <w:szCs w:val="20"/>
-                              </w:rPr>
-                              <w:t xml:space="preserve"> = </w:t>
-                            </w:r>
-                            <w:proofErr w:type="spellStart"/>
-                            <w:r>
-                              <w:rPr>
-                                <w:sz w:val="20"/>
-                                <w:szCs w:val="20"/>
-                              </w:rPr>
-                              <w:t>tf.global_variables_initializer</w:t>
-                            </w:r>
-                            <w:proofErr w:type="spellEnd"/>
-                            <w:r>
-                              <w:rPr>
-                                <w:sz w:val="20"/>
-                                <w:szCs w:val="20"/>
-                              </w:rPr>
-                              <w:t>()</w:t>
+                              <w:t>make_var = tf.Variable(initial_value=my_var)</w:t>
                             </w:r>
                           </w:p>
                           <w:p>
@@ -1910,37 +1524,12 @@
                                 <w:szCs w:val="20"/>
                               </w:rPr>
                             </w:pPr>
-                            <w:proofErr w:type="spellStart"/>
                             <w:r>
                               <w:rPr>
                                 <w:sz w:val="20"/>
                                 <w:szCs w:val="20"/>
                               </w:rPr>
-                              <w:t>sess</w:t>
-                            </w:r>
-                            <w:proofErr w:type="spellEnd"/>
-                            <w:r>
-                              <w:rPr>
-                                <w:sz w:val="20"/>
-                                <w:szCs w:val="20"/>
-                              </w:rPr>
-                              <w:t xml:space="preserve"> = </w:t>
-                            </w:r>
-                            <w:proofErr w:type="spellStart"/>
-                            <w:r>
-                              <w:rPr>
-                                <w:sz w:val="20"/>
-                                <w:szCs w:val="20"/>
-                              </w:rPr>
-                              <w:t>tf.Session</w:t>
-                            </w:r>
-                            <w:proofErr w:type="spellEnd"/>
-                            <w:r>
-                              <w:rPr>
-                                <w:sz w:val="20"/>
-                                <w:szCs w:val="20"/>
-                              </w:rPr>
-                              <w:t>()</w:t>
+                              <w:t>init = tf.global_variables_initializer()</w:t>
                             </w:r>
                           </w:p>
                           <w:p>
@@ -1950,37 +1539,12 @@
                                 <w:szCs w:val="20"/>
                               </w:rPr>
                             </w:pPr>
-                            <w:proofErr w:type="spellStart"/>
                             <w:r>
                               <w:rPr>
                                 <w:sz w:val="20"/>
                                 <w:szCs w:val="20"/>
                               </w:rPr>
-                              <w:t>sess.run</w:t>
-                            </w:r>
-                            <w:proofErr w:type="spellEnd"/>
-                            <w:r>
-                              <w:rPr>
-                                <w:sz w:val="20"/>
-                                <w:szCs w:val="20"/>
-                              </w:rPr>
-                              <w:t>(</w:t>
-                            </w:r>
-                            <w:proofErr w:type="spellStart"/>
-                            <w:r>
-                              <w:rPr>
-                                <w:sz w:val="20"/>
-                                <w:szCs w:val="20"/>
-                              </w:rPr>
-                              <w:t>init</w:t>
-                            </w:r>
-                            <w:proofErr w:type="spellEnd"/>
-                            <w:r>
-                              <w:rPr>
-                                <w:sz w:val="20"/>
-                                <w:szCs w:val="20"/>
-                              </w:rPr>
-                              <w:t>)</w:t>
+                              <w:t>sess = tf.Session()</w:t>
                             </w:r>
                           </w:p>
                           <w:p>
@@ -1990,37 +1554,27 @@
                                 <w:szCs w:val="20"/>
                               </w:rPr>
                             </w:pPr>
-                            <w:proofErr w:type="spellStart"/>
                             <w:r>
                               <w:rPr>
                                 <w:sz w:val="20"/>
                                 <w:szCs w:val="20"/>
                               </w:rPr>
-                              <w:t>sess.run</w:t>
+                              <w:t>sess.run(init)</w:t>
                             </w:r>
-                            <w:proofErr w:type="spellEnd"/>
+                          </w:p>
+                          <w:p>
+                            <w:pPr>
+                              <w:rPr>
+                                <w:sz w:val="20"/>
+                                <w:szCs w:val="20"/>
+                              </w:rPr>
+                            </w:pPr>
                             <w:r>
                               <w:rPr>
                                 <w:sz w:val="20"/>
                                 <w:szCs w:val="20"/>
                               </w:rPr>
-                              <w:t>(</w:t>
-                            </w:r>
-                            <w:proofErr w:type="spellStart"/>
-                            <w:r>
-                              <w:rPr>
-                                <w:sz w:val="20"/>
-                                <w:szCs w:val="20"/>
-                              </w:rPr>
-                              <w:t>make_var</w:t>
-                            </w:r>
-                            <w:proofErr w:type="spellEnd"/>
-                            <w:r>
-                              <w:rPr>
-                                <w:sz w:val="20"/>
-                                <w:szCs w:val="20"/>
-                              </w:rPr>
-                              <w:t>)</w:t>
+                              <w:t>sess.run(make_var)</w:t>
                             </w:r>
                           </w:p>
                         </w:txbxContent>
@@ -2542,25 +2096,7 @@
           <w:color w:val="000000" w:themeColor="text1"/>
           <w:shd w:val="clear" w:color="auto" w:fill="FFFFFF"/>
         </w:rPr>
-        <w:t xml:space="preserve"> </w:t>
-      </w:r>
-      <w:proofErr w:type="spellStart"/>
-      <w:r>
-        <w:rPr>
-          <w:rFonts w:ascii="Times New Roman" w:hAnsi="Times New Roman" w:cs="Times New Roman"/>
-          <w:color w:val="000000" w:themeColor="text1"/>
-          <w:shd w:val="clear" w:color="auto" w:fill="FFFFFF"/>
-        </w:rPr>
-        <w:t>dtype</w:t>
-      </w:r>
-      <w:proofErr w:type="spellEnd"/>
-      <w:r>
-        <w:rPr>
-          <w:rFonts w:ascii="Times New Roman" w:hAnsi="Times New Roman" w:cs="Times New Roman"/>
-          <w:color w:val="000000" w:themeColor="text1"/>
-          <w:shd w:val="clear" w:color="auto" w:fill="FFFFFF"/>
-        </w:rPr>
-        <w:t>=float32)</w:t>
+        <w:t xml:space="preserve"> dtype=float32)</w:t>
       </w:r>
     </w:p>
     <w:p>
@@ -2853,15 +2389,10 @@
           <w:b/>
           <w:color w:val="333333"/>
         </w:rPr>
-        <w:t>Full code is available on GitHub</w:t>
-      </w:r>
-      <w:r>
-        <w:rPr>
-          <w:b/>
-          <w:color w:val="FF0000"/>
-        </w:rPr>
-        <w:t>…..</w:t>
-      </w:r>
+        <w:t xml:space="preserve">Full code is available on </w:t>
+      </w:r>
+      <w:bookmarkStart w:id="0" w:name="_GoBack"/>
+      <w:bookmarkEnd w:id="0"/>
     </w:p>
     <w:p>
       <w:pPr>
@@ -2926,23 +2457,7 @@
                                 <w:sz w:val="20"/>
                                 <w:szCs w:val="20"/>
                               </w:rPr>
-                              <w:t xml:space="preserve">import </w:t>
-                            </w:r>
-                            <w:proofErr w:type="spellStart"/>
-                            <w:r>
-                              <w:rPr>
-                                <w:sz w:val="20"/>
-                                <w:szCs w:val="20"/>
-                              </w:rPr>
-                              <w:t>numpy</w:t>
-                            </w:r>
-                            <w:proofErr w:type="spellEnd"/>
-                            <w:r>
-                              <w:rPr>
-                                <w:sz w:val="20"/>
-                                <w:szCs w:val="20"/>
-                              </w:rPr>
-                              <w:t xml:space="preserve"> as np</w:t>
+                              <w:t>import numpy as np</w:t>
                             </w:r>
                           </w:p>
                           <w:p>
@@ -2957,72 +2472,7 @@
                                 <w:sz w:val="20"/>
                                 <w:szCs w:val="20"/>
                               </w:rPr>
-                              <w:t xml:space="preserve">import </w:t>
-                            </w:r>
-                            <w:proofErr w:type="spellStart"/>
-                            <w:r>
-                              <w:rPr>
-                                <w:sz w:val="20"/>
-                                <w:szCs w:val="20"/>
-                              </w:rPr>
-                              <w:t>tensorflow</w:t>
-                            </w:r>
-                            <w:proofErr w:type="spellEnd"/>
-                            <w:r>
-                              <w:rPr>
-                                <w:sz w:val="20"/>
-                                <w:szCs w:val="20"/>
-                              </w:rPr>
-                              <w:t xml:space="preserve"> as </w:t>
-                            </w:r>
-                            <w:proofErr w:type="spellStart"/>
-                            <w:r>
-                              <w:rPr>
-                                <w:sz w:val="20"/>
-                                <w:szCs w:val="20"/>
-                              </w:rPr>
-                              <w:t>tf</w:t>
-                            </w:r>
-                            <w:proofErr w:type="spellEnd"/>
-                          </w:p>
-                          <w:p>
-                            <w:pPr>
-                              <w:rPr>
-                                <w:sz w:val="20"/>
-                                <w:szCs w:val="20"/>
-                              </w:rPr>
-                            </w:pPr>
-                            <w:proofErr w:type="spellStart"/>
-                            <w:r>
-                              <w:rPr>
-                                <w:sz w:val="20"/>
-                                <w:szCs w:val="20"/>
-                              </w:rPr>
-                              <w:t>x_batch</w:t>
-                            </w:r>
-                            <w:proofErr w:type="spellEnd"/>
-                            <w:r>
-                              <w:rPr>
-                                <w:sz w:val="20"/>
-                                <w:szCs w:val="20"/>
-                              </w:rPr>
-                              <w:t xml:space="preserve"> = </w:t>
-                            </w:r>
-                            <w:proofErr w:type="spellStart"/>
-                            <w:r>
-                              <w:rPr>
-                                <w:sz w:val="20"/>
-                                <w:szCs w:val="20"/>
-                              </w:rPr>
-                              <w:t>np.linspace</w:t>
-                            </w:r>
-                            <w:proofErr w:type="spellEnd"/>
-                            <w:r>
-                              <w:rPr>
-                                <w:sz w:val="20"/>
-                                <w:szCs w:val="20"/>
-                              </w:rPr>
-                              <w:t>(0,2,100)</w:t>
+                              <w:t>import tensorflow as tf</w:t>
                             </w:r>
                           </w:p>
                           <w:p>
@@ -3032,37 +2482,27 @@
                                 <w:szCs w:val="20"/>
                               </w:rPr>
                             </w:pPr>
-                            <w:proofErr w:type="spellStart"/>
                             <w:r>
                               <w:rPr>
                                 <w:sz w:val="20"/>
                                 <w:szCs w:val="20"/>
                               </w:rPr>
-                              <w:t>y_batch</w:t>
+                              <w:t>x_batch = np.linspace(0,2,100)</w:t>
                             </w:r>
-                            <w:proofErr w:type="spellEnd"/>
+                          </w:p>
+                          <w:p>
+                            <w:pPr>
+                              <w:rPr>
+                                <w:sz w:val="20"/>
+                                <w:szCs w:val="20"/>
+                              </w:rPr>
+                            </w:pPr>
                             <w:r>
                               <w:rPr>
                                 <w:sz w:val="20"/>
                                 <w:szCs w:val="20"/>
                               </w:rPr>
-                              <w:t xml:space="preserve"> = </w:t>
-                            </w:r>
-                            <w:proofErr w:type="spellStart"/>
-                            <w:r>
-                              <w:rPr>
-                                <w:sz w:val="20"/>
-                                <w:szCs w:val="20"/>
-                              </w:rPr>
-                              <w:t>np.linspace</w:t>
-                            </w:r>
-                            <w:proofErr w:type="spellEnd"/>
-                            <w:r>
-                              <w:rPr>
-                                <w:sz w:val="20"/>
-                                <w:szCs w:val="20"/>
-                              </w:rPr>
-                              <w:t>(0,2,100)</w:t>
+                              <w:t>y_batch = np.linspace(0,2,100)</w:t>
                             </w:r>
                           </w:p>
                           <w:p>
@@ -3092,23 +2532,7 @@
                                 <w:sz w:val="20"/>
                                 <w:szCs w:val="20"/>
                               </w:rPr>
-                              <w:t xml:space="preserve">X = </w:t>
-                            </w:r>
-                            <w:proofErr w:type="spellStart"/>
-                            <w:r>
-                              <w:rPr>
-                                <w:sz w:val="20"/>
-                                <w:szCs w:val="20"/>
-                              </w:rPr>
-                              <w:t>tf.placeholder</w:t>
-                            </w:r>
-                            <w:proofErr w:type="spellEnd"/>
-                            <w:r>
-                              <w:rPr>
-                                <w:sz w:val="20"/>
-                                <w:szCs w:val="20"/>
-                              </w:rPr>
-                              <w:t>("float")</w:t>
+                              <w:t>X = tf.placeholder("float")</w:t>
                             </w:r>
                           </w:p>
                           <w:p>
@@ -3123,23 +2547,7 @@
                                 <w:sz w:val="20"/>
                                 <w:szCs w:val="20"/>
                               </w:rPr>
-                              <w:t xml:space="preserve">Y = </w:t>
-                            </w:r>
-                            <w:proofErr w:type="spellStart"/>
-                            <w:r>
-                              <w:rPr>
-                                <w:sz w:val="20"/>
-                                <w:szCs w:val="20"/>
-                              </w:rPr>
-                              <w:t>tf.placeholder</w:t>
-                            </w:r>
-                            <w:proofErr w:type="spellEnd"/>
-                            <w:r>
-                              <w:rPr>
-                                <w:sz w:val="20"/>
-                                <w:szCs w:val="20"/>
-                              </w:rPr>
-                              <w:t>("float")</w:t>
+                              <w:t>Y = tf.placeholder("float")</w:t>
                             </w:r>
                           </w:p>
                           <w:p>
@@ -3745,39 +3153,7 @@
           <w:color w:val="000000"/>
           <w:shd w:val="clear" w:color="auto" w:fill="FFFFFF"/>
         </w:rPr>
-        <w:t xml:space="preserve">TensorFlow, TF Estimators stores a bunch of pre-made models from TensorFlow. Some high level APIs of TensorFlow are TF Learn, TF Slim, Sonnet, </w:t>
-      </w:r>
-      <w:proofErr w:type="spellStart"/>
-      <w:r>
-        <w:rPr>
-          <w:color w:val="000000"/>
-          <w:shd w:val="clear" w:color="auto" w:fill="FFFFFF"/>
-        </w:rPr>
-        <w:t>PrettyTensor</w:t>
-      </w:r>
-      <w:proofErr w:type="spellEnd"/>
-      <w:r>
-        <w:rPr>
-          <w:color w:val="000000"/>
-          <w:shd w:val="clear" w:color="auto" w:fill="FFFFFF"/>
-        </w:rPr>
-        <w:t xml:space="preserve"> and </w:t>
-      </w:r>
-      <w:proofErr w:type="spellStart"/>
-      <w:r>
-        <w:rPr>
-          <w:color w:val="000000"/>
-          <w:shd w:val="clear" w:color="auto" w:fill="FFFFFF"/>
-        </w:rPr>
-        <w:t>Keras</w:t>
-      </w:r>
-      <w:proofErr w:type="spellEnd"/>
-      <w:r>
-        <w:rPr>
-          <w:color w:val="000000"/>
-          <w:shd w:val="clear" w:color="auto" w:fill="FFFFFF"/>
-        </w:rPr>
-        <w:t>.</w:t>
+        <w:t>TensorFlow, TF Estimators stores a bunch of pre-made models from TensorFlow. Some high level APIs of TensorFlow are TF Learn, TF Slim, Sonnet, PrettyTensor and Keras.</w:t>
       </w:r>
     </w:p>
     <w:p>
@@ -5430,219 +4806,63 @@
           <w:color w:val="000000" w:themeColor="text1"/>
           <w:shd w:val="clear" w:color="auto" w:fill="FFFFFF"/>
         </w:rPr>
-        <w:t xml:space="preserve">For </w:t>
-      </w:r>
-      <w:proofErr w:type="spellStart"/>
+        <w:t xml:space="preserve">For tf.estimator we can take input from numpy array(say numpy_input_fn) or pandas dataframe input function(say pandas_input_fn). pandas_input_fn has many parameters but for input function the model uses ( x: as the number of features, y: as the labels, </w:t>
+      </w:r>
       <w:r>
         <w:rPr>
           <w:rFonts w:ascii="Times" w:hAnsi="Times" w:cstheme="minorBidi"/>
           <w:color w:val="000000" w:themeColor="text1"/>
           <w:shd w:val="clear" w:color="auto" w:fill="FFFFFF"/>
         </w:rPr>
-        <w:t>tf.estimator</w:t>
-      </w:r>
-      <w:proofErr w:type="spellEnd"/>
+        <w:t>batch_size : a number specifying the batch size</w:t>
+      </w:r>
       <w:r>
         <w:rPr>
           <w:rFonts w:ascii="Times" w:hAnsi="Times" w:cstheme="minorBidi"/>
           <w:color w:val="000000" w:themeColor="text1"/>
           <w:shd w:val="clear" w:color="auto" w:fill="FFFFFF"/>
         </w:rPr>
-        <w:t xml:space="preserve"> we can take input from </w:t>
-      </w:r>
-      <w:proofErr w:type="spellStart"/>
+        <w:t xml:space="preserve">, </w:t>
+      </w:r>
       <w:r>
         <w:rPr>
           <w:rFonts w:ascii="Times" w:hAnsi="Times" w:cstheme="minorBidi"/>
           <w:color w:val="000000" w:themeColor="text1"/>
           <w:shd w:val="clear" w:color="auto" w:fill="FFFFFF"/>
         </w:rPr>
-        <w:t>numpy</w:t>
-      </w:r>
-      <w:proofErr w:type="spellEnd"/>
+        <w:t>shuffle </w:t>
+      </w:r>
       <w:r>
         <w:rPr>
           <w:rFonts w:ascii="Times" w:hAnsi="Times" w:cstheme="minorBidi"/>
           <w:color w:val="000000" w:themeColor="text1"/>
           <w:shd w:val="clear" w:color="auto" w:fill="FFFFFF"/>
         </w:rPr>
-        <w:t xml:space="preserve"> array(say </w:t>
-      </w:r>
-      <w:proofErr w:type="spellStart"/>
+        <w:t xml:space="preserve">: whether shuffle data or not, </w:t>
+      </w:r>
       <w:r>
         <w:rPr>
           <w:rFonts w:ascii="Times" w:hAnsi="Times" w:cstheme="minorBidi"/>
           <w:color w:val="000000" w:themeColor="text1"/>
           <w:shd w:val="clear" w:color="auto" w:fill="FFFFFF"/>
         </w:rPr>
-        <w:t>numpy_input_fn</w:t>
-      </w:r>
-      <w:proofErr w:type="spellEnd"/>
+        <w:t>num_epoch </w:t>
+      </w:r>
       <w:r>
         <w:rPr>
           <w:rFonts w:ascii="Times" w:hAnsi="Times" w:cstheme="minorBidi"/>
           <w:color w:val="000000" w:themeColor="text1"/>
           <w:shd w:val="clear" w:color="auto" w:fill="FFFFFF"/>
         </w:rPr>
-        <w:t xml:space="preserve">) or pandas </w:t>
-      </w:r>
-      <w:proofErr w:type="spellStart"/>
+        <w:t xml:space="preserve">: number of times to run training data). </w:t>
+      </w:r>
       <w:r>
         <w:rPr>
           <w:rFonts w:ascii="Times" w:hAnsi="Times" w:cstheme="minorBidi"/>
           <w:color w:val="000000" w:themeColor="text1"/>
           <w:shd w:val="clear" w:color="auto" w:fill="FFFFFF"/>
         </w:rPr>
-        <w:t>dataframe</w:t>
-      </w:r>
-      <w:proofErr w:type="spellEnd"/>
-      <w:r>
-        <w:rPr>
-          <w:rFonts w:ascii="Times" w:hAnsi="Times" w:cstheme="minorBidi"/>
-          <w:color w:val="000000" w:themeColor="text1"/>
-          <w:shd w:val="clear" w:color="auto" w:fill="FFFFFF"/>
-        </w:rPr>
-        <w:t xml:space="preserve"> input function(say </w:t>
-      </w:r>
-      <w:proofErr w:type="spellStart"/>
-      <w:r>
-        <w:rPr>
-          <w:rFonts w:ascii="Times" w:hAnsi="Times" w:cstheme="minorBidi"/>
-          <w:color w:val="000000" w:themeColor="text1"/>
-          <w:shd w:val="clear" w:color="auto" w:fill="FFFFFF"/>
-        </w:rPr>
-        <w:t>pandas_input_fn</w:t>
-      </w:r>
-      <w:proofErr w:type="spellEnd"/>
-      <w:r>
-        <w:rPr>
-          <w:rFonts w:ascii="Times" w:hAnsi="Times" w:cstheme="minorBidi"/>
-          <w:color w:val="000000" w:themeColor="text1"/>
-          <w:shd w:val="clear" w:color="auto" w:fill="FFFFFF"/>
-        </w:rPr>
-        <w:t xml:space="preserve">). </w:t>
-      </w:r>
-      <w:proofErr w:type="spellStart"/>
-      <w:r>
-        <w:rPr>
-          <w:rFonts w:ascii="Times" w:hAnsi="Times" w:cstheme="minorBidi"/>
-          <w:color w:val="000000" w:themeColor="text1"/>
-          <w:shd w:val="clear" w:color="auto" w:fill="FFFFFF"/>
-        </w:rPr>
-        <w:t>pandas_input_fn</w:t>
-      </w:r>
-      <w:proofErr w:type="spellEnd"/>
-      <w:r>
-        <w:rPr>
-          <w:rFonts w:ascii="Times" w:hAnsi="Times" w:cstheme="minorBidi"/>
-          <w:color w:val="000000" w:themeColor="text1"/>
-          <w:shd w:val="clear" w:color="auto" w:fill="FFFFFF"/>
-        </w:rPr>
-        <w:t xml:space="preserve"> has many parameters but for input function the model uses ( x: as the number of features, y: as the labels, </w:t>
-      </w:r>
-      <w:proofErr w:type="spellStart"/>
-      <w:r>
-        <w:rPr>
-          <w:rFonts w:ascii="Times" w:hAnsi="Times" w:cstheme="minorBidi"/>
-          <w:color w:val="000000" w:themeColor="text1"/>
-          <w:shd w:val="clear" w:color="auto" w:fill="FFFFFF"/>
-        </w:rPr>
-        <w:t>batch_size</w:t>
-      </w:r>
-      <w:proofErr w:type="spellEnd"/>
-      <w:r>
-        <w:rPr>
-          <w:rFonts w:ascii="Times" w:hAnsi="Times" w:cstheme="minorBidi"/>
-          <w:color w:val="000000" w:themeColor="text1"/>
-          <w:shd w:val="clear" w:color="auto" w:fill="FFFFFF"/>
-        </w:rPr>
-        <w:t> : a number specifying the batch size</w:t>
-      </w:r>
-      <w:r>
-        <w:rPr>
-          <w:rFonts w:ascii="Times" w:hAnsi="Times" w:cstheme="minorBidi"/>
-          <w:color w:val="000000" w:themeColor="text1"/>
-          <w:shd w:val="clear" w:color="auto" w:fill="FFFFFF"/>
-        </w:rPr>
-        <w:t xml:space="preserve">, </w:t>
-      </w:r>
-      <w:r>
-        <w:rPr>
-          <w:rFonts w:ascii="Times" w:hAnsi="Times" w:cstheme="minorBidi"/>
-          <w:color w:val="000000" w:themeColor="text1"/>
-          <w:shd w:val="clear" w:color="auto" w:fill="FFFFFF"/>
-        </w:rPr>
-        <w:t>shuffle </w:t>
-      </w:r>
-      <w:r>
-        <w:rPr>
-          <w:rFonts w:ascii="Times" w:hAnsi="Times" w:cstheme="minorBidi"/>
-          <w:color w:val="000000" w:themeColor="text1"/>
-          <w:shd w:val="clear" w:color="auto" w:fill="FFFFFF"/>
-        </w:rPr>
-        <w:t xml:space="preserve">: whether shuffle data or not, </w:t>
-      </w:r>
-      <w:proofErr w:type="spellStart"/>
-      <w:r>
-        <w:rPr>
-          <w:rFonts w:ascii="Times" w:hAnsi="Times" w:cstheme="minorBidi"/>
-          <w:color w:val="000000" w:themeColor="text1"/>
-          <w:shd w:val="clear" w:color="auto" w:fill="FFFFFF"/>
-        </w:rPr>
-        <w:t>num_epoch</w:t>
-      </w:r>
-      <w:proofErr w:type="spellEnd"/>
-      <w:r>
-        <w:rPr>
-          <w:rFonts w:ascii="Times" w:hAnsi="Times" w:cstheme="minorBidi"/>
-          <w:color w:val="000000" w:themeColor="text1"/>
-          <w:shd w:val="clear" w:color="auto" w:fill="FFFFFF"/>
-        </w:rPr>
-        <w:t> </w:t>
-      </w:r>
-      <w:r>
-        <w:rPr>
-          <w:rFonts w:ascii="Times" w:hAnsi="Times" w:cstheme="minorBidi"/>
-          <w:color w:val="000000" w:themeColor="text1"/>
-          <w:shd w:val="clear" w:color="auto" w:fill="FFFFFF"/>
-        </w:rPr>
-        <w:t xml:space="preserve">: number of times to run training data). </w:t>
-      </w:r>
-      <w:proofErr w:type="spellStart"/>
-      <w:r>
-        <w:rPr>
-          <w:rFonts w:ascii="Times" w:hAnsi="Times" w:cstheme="minorBidi"/>
-          <w:color w:val="000000" w:themeColor="text1"/>
-          <w:shd w:val="clear" w:color="auto" w:fill="FFFFFF"/>
-        </w:rPr>
-        <w:t>pandas_input_fn</w:t>
-      </w:r>
-      <w:proofErr w:type="spellEnd"/>
-      <w:r>
-        <w:rPr>
-          <w:rFonts w:ascii="Times" w:hAnsi="Times" w:cstheme="minorBidi"/>
-          <w:color w:val="000000" w:themeColor="text1"/>
-          <w:shd w:val="clear" w:color="auto" w:fill="FFFFFF"/>
-        </w:rPr>
-        <w:t xml:space="preserve"> returns an input function to the </w:t>
-      </w:r>
-      <w:proofErr w:type="spellStart"/>
-      <w:r>
-        <w:rPr>
-          <w:rFonts w:ascii="Times" w:hAnsi="Times" w:cstheme="minorBidi"/>
-          <w:color w:val="000000" w:themeColor="text1"/>
-          <w:shd w:val="clear" w:color="auto" w:fill="FFFFFF"/>
-        </w:rPr>
-        <w:t>tensorflow</w:t>
-      </w:r>
-      <w:proofErr w:type="spellEnd"/>
-      <w:r>
-        <w:rPr>
-          <w:rFonts w:ascii="Times" w:hAnsi="Times" w:cstheme="minorBidi"/>
-          <w:color w:val="000000" w:themeColor="text1"/>
-          <w:shd w:val="clear" w:color="auto" w:fill="FFFFFF"/>
-        </w:rPr>
-        <w:t xml:space="preserve"> model</w:t>
+        <w:t>pandas_input_fn returns an input function to the tensorflow model</w:t>
       </w:r>
       <w:r>
         <w:rPr>
@@ -5844,7 +5064,6 @@
                                 </w14:textOutline>
                               </w:rPr>
                             </w:pPr>
-                            <w:proofErr w:type="spellStart"/>
                             <w:r>
                               <w:rPr>
                                 <w:color w:val="000000" w:themeColor="text1"/>
@@ -5861,10 +5080,11 @@
                                   <w14:round/>
                                 </w14:textOutline>
                               </w:rPr>
-                              <w:t>input_func</w:t>
+                              <w:t>input_func = tf.estimator.inputs.pandas_input_fn(x=x_train, y = y_train, batch_size=10,num_epochs=5, shuffle=True)</w:t>
                             </w:r>
-                            <w:proofErr w:type="spellEnd"/>
-                            <w:r>
+                          </w:p>
+                          <w:p>
+                            <w:pPr>
                               <w:rPr>
                                 <w:color w:val="000000" w:themeColor="text1"/>
                                 <w:sz w:val="20"/>
@@ -5880,10 +5100,10 @@
                                   <w14:round/>
                                 </w14:textOutline>
                               </w:rPr>
-                              <w:t xml:space="preserve"> = </w:t>
-                            </w:r>
-                            <w:proofErr w:type="spellStart"/>
-                            <w:r>
+                            </w:pPr>
+                          </w:p>
+                          <w:p>
+                            <w:pPr>
                               <w:rPr>
                                 <w:color w:val="000000" w:themeColor="text1"/>
                                 <w:sz w:val="20"/>
@@ -5899,11 +5119,10 @@
                                   <w14:round/>
                                 </w14:textOutline>
                               </w:rPr>
-                              <w:t>tf.estimator.inputs.pandas_input_fn</w:t>
-                            </w:r>
-                            <w:proofErr w:type="spellEnd"/>
+                            </w:pPr>
                             <w:r>
                               <w:rPr>
+                                <w:rFonts w:ascii="Courier New" w:hAnsi="Courier New" w:cs="Courier New"/>
                                 <w:color w:val="000000" w:themeColor="text1"/>
                                 <w:sz w:val="20"/>
                                 <w:szCs w:val="20"/>
@@ -5918,9 +5137,8 @@
                                   <w14:round/>
                                 </w14:textOutline>
                               </w:rPr>
-                              <w:t>(x=</w:t>
+                              <w:t>﻿</w:t>
                             </w:r>
-                            <w:proofErr w:type="spellStart"/>
                             <w:r>
                               <w:rPr>
                                 <w:color w:val="000000" w:themeColor="text1"/>
@@ -5937,10 +5155,11 @@
                                   <w14:round/>
                                 </w14:textOutline>
                               </w:rPr>
-                              <w:t>x_train</w:t>
+                              <w:t># Create input function for predicting/ testing....</w:t>
                             </w:r>
-                            <w:proofErr w:type="spellEnd"/>
-                            <w:r>
+                          </w:p>
+                          <w:p>
+                            <w:pPr>
                               <w:rPr>
                                 <w:color w:val="000000" w:themeColor="text1"/>
                                 <w:sz w:val="20"/>
@@ -5956,9 +5175,7 @@
                                   <w14:round/>
                                 </w14:textOutline>
                               </w:rPr>
-                              <w:t xml:space="preserve">, y = </w:t>
-                            </w:r>
-                            <w:proofErr w:type="spellStart"/>
+                            </w:pPr>
                             <w:r>
                               <w:rPr>
                                 <w:color w:val="000000" w:themeColor="text1"/>
@@ -5975,386 +5192,7 @@
                                   <w14:round/>
                                 </w14:textOutline>
                               </w:rPr>
-                              <w:t>y_train</w:t>
-                            </w:r>
-                            <w:proofErr w:type="spellEnd"/>
-                            <w:r>
-                              <w:rPr>
-                                <w:color w:val="000000" w:themeColor="text1"/>
-                                <w:sz w:val="20"/>
-                                <w:szCs w:val="20"/>
-                                <w14:shadow w14:blurRad="38100" w14:dist="19050" w14:dir="2700000" w14:sx="100000" w14:sy="100000" w14:kx="0" w14:ky="0" w14:algn="tl">
-                                  <w14:schemeClr w14:val="dk1">
-                                    <w14:alpha w14:val="60000"/>
-                                  </w14:schemeClr>
-                                </w14:shadow>
-                                <w14:textOutline w14:w="0" w14:cap="flat" w14:cmpd="sng" w14:algn="ctr">
-                                  <w14:noFill/>
-                                  <w14:prstDash w14:val="solid"/>
-                                  <w14:round/>
-                                </w14:textOutline>
-                              </w:rPr>
-                              <w:t xml:space="preserve">, </w:t>
-                            </w:r>
-                            <w:proofErr w:type="spellStart"/>
-                            <w:r>
-                              <w:rPr>
-                                <w:color w:val="000000" w:themeColor="text1"/>
-                                <w:sz w:val="20"/>
-                                <w:szCs w:val="20"/>
-                                <w14:shadow w14:blurRad="38100" w14:dist="19050" w14:dir="2700000" w14:sx="100000" w14:sy="100000" w14:kx="0" w14:ky="0" w14:algn="tl">
-                                  <w14:schemeClr w14:val="dk1">
-                                    <w14:alpha w14:val="60000"/>
-                                  </w14:schemeClr>
-                                </w14:shadow>
-                                <w14:textOutline w14:w="0" w14:cap="flat" w14:cmpd="sng" w14:algn="ctr">
-                                  <w14:noFill/>
-                                  <w14:prstDash w14:val="solid"/>
-                                  <w14:round/>
-                                </w14:textOutline>
-                              </w:rPr>
-                              <w:t>batch_size</w:t>
-                            </w:r>
-                            <w:proofErr w:type="spellEnd"/>
-                            <w:r>
-                              <w:rPr>
-                                <w:color w:val="000000" w:themeColor="text1"/>
-                                <w:sz w:val="20"/>
-                                <w:szCs w:val="20"/>
-                                <w14:shadow w14:blurRad="38100" w14:dist="19050" w14:dir="2700000" w14:sx="100000" w14:sy="100000" w14:kx="0" w14:ky="0" w14:algn="tl">
-                                  <w14:schemeClr w14:val="dk1">
-                                    <w14:alpha w14:val="60000"/>
-                                  </w14:schemeClr>
-                                </w14:shadow>
-                                <w14:textOutline w14:w="0" w14:cap="flat" w14:cmpd="sng" w14:algn="ctr">
-                                  <w14:noFill/>
-                                  <w14:prstDash w14:val="solid"/>
-                                  <w14:round/>
-                                </w14:textOutline>
-                              </w:rPr>
-                              <w:t>=10,num_epochs=5, shuffle=True)</w:t>
-                            </w:r>
-                          </w:p>
-                          <w:p>
-                            <w:pPr>
-                              <w:rPr>
-                                <w:color w:val="000000" w:themeColor="text1"/>
-                                <w:sz w:val="20"/>
-                                <w:szCs w:val="20"/>
-                                <w14:shadow w14:blurRad="38100" w14:dist="19050" w14:dir="2700000" w14:sx="100000" w14:sy="100000" w14:kx="0" w14:ky="0" w14:algn="tl">
-                                  <w14:schemeClr w14:val="dk1">
-                                    <w14:alpha w14:val="60000"/>
-                                  </w14:schemeClr>
-                                </w14:shadow>
-                                <w14:textOutline w14:w="0" w14:cap="flat" w14:cmpd="sng" w14:algn="ctr">
-                                  <w14:noFill/>
-                                  <w14:prstDash w14:val="solid"/>
-                                  <w14:round/>
-                                </w14:textOutline>
-                              </w:rPr>
-                            </w:pPr>
-                          </w:p>
-                          <w:p>
-                            <w:pPr>
-                              <w:rPr>
-                                <w:color w:val="000000" w:themeColor="text1"/>
-                                <w:sz w:val="20"/>
-                                <w:szCs w:val="20"/>
-                                <w14:shadow w14:blurRad="38100" w14:dist="19050" w14:dir="2700000" w14:sx="100000" w14:sy="100000" w14:kx="0" w14:ky="0" w14:algn="tl">
-                                  <w14:schemeClr w14:val="dk1">
-                                    <w14:alpha w14:val="60000"/>
-                                  </w14:schemeClr>
-                                </w14:shadow>
-                                <w14:textOutline w14:w="0" w14:cap="flat" w14:cmpd="sng" w14:algn="ctr">
-                                  <w14:noFill/>
-                                  <w14:prstDash w14:val="solid"/>
-                                  <w14:round/>
-                                </w14:textOutline>
-                              </w:rPr>
-                            </w:pPr>
-                            <w:r>
-                              <w:rPr>
-                                <w:rFonts w:ascii="Courier New" w:hAnsi="Courier New" w:cs="Courier New"/>
-                                <w:color w:val="000000" w:themeColor="text1"/>
-                                <w:sz w:val="20"/>
-                                <w:szCs w:val="20"/>
-                                <w14:shadow w14:blurRad="38100" w14:dist="19050" w14:dir="2700000" w14:sx="100000" w14:sy="100000" w14:kx="0" w14:ky="0" w14:algn="tl">
-                                  <w14:schemeClr w14:val="dk1">
-                                    <w14:alpha w14:val="60000"/>
-                                  </w14:schemeClr>
-                                </w14:shadow>
-                                <w14:textOutline w14:w="0" w14:cap="flat" w14:cmpd="sng" w14:algn="ctr">
-                                  <w14:noFill/>
-                                  <w14:prstDash w14:val="solid"/>
-                                  <w14:round/>
-                                </w14:textOutline>
-                              </w:rPr>
-                              <w:t>﻿</w:t>
-                            </w:r>
-                            <w:r>
-                              <w:rPr>
-                                <w:color w:val="000000" w:themeColor="text1"/>
-                                <w:sz w:val="20"/>
-                                <w:szCs w:val="20"/>
-                                <w14:shadow w14:blurRad="38100" w14:dist="19050" w14:dir="2700000" w14:sx="100000" w14:sy="100000" w14:kx="0" w14:ky="0" w14:algn="tl">
-                                  <w14:schemeClr w14:val="dk1">
-                                    <w14:alpha w14:val="60000"/>
-                                  </w14:schemeClr>
-                                </w14:shadow>
-                                <w14:textOutline w14:w="0" w14:cap="flat" w14:cmpd="sng" w14:algn="ctr">
-                                  <w14:noFill/>
-                                  <w14:prstDash w14:val="solid"/>
-                                  <w14:round/>
-                                </w14:textOutline>
-                              </w:rPr>
-                              <w:t># Create input function for predicting/ testing....</w:t>
-                            </w:r>
-                          </w:p>
-                          <w:p>
-                            <w:pPr>
-                              <w:rPr>
-                                <w:color w:val="000000" w:themeColor="text1"/>
-                                <w:sz w:val="20"/>
-                                <w:szCs w:val="20"/>
-                                <w14:shadow w14:blurRad="38100" w14:dist="19050" w14:dir="2700000" w14:sx="100000" w14:sy="100000" w14:kx="0" w14:ky="0" w14:algn="tl">
-                                  <w14:schemeClr w14:val="dk1">
-                                    <w14:alpha w14:val="60000"/>
-                                  </w14:schemeClr>
-                                </w14:shadow>
-                                <w14:textOutline w14:w="0" w14:cap="flat" w14:cmpd="sng" w14:algn="ctr">
-                                  <w14:noFill/>
-                                  <w14:prstDash w14:val="solid"/>
-                                  <w14:round/>
-                                </w14:textOutline>
-                              </w:rPr>
-                            </w:pPr>
-                            <w:proofErr w:type="spellStart"/>
-                            <w:r>
-                              <w:rPr>
-                                <w:color w:val="000000" w:themeColor="text1"/>
-                                <w:sz w:val="20"/>
-                                <w:szCs w:val="20"/>
-                                <w14:shadow w14:blurRad="38100" w14:dist="19050" w14:dir="2700000" w14:sx="100000" w14:sy="100000" w14:kx="0" w14:ky="0" w14:algn="tl">
-                                  <w14:schemeClr w14:val="dk1">
-                                    <w14:alpha w14:val="60000"/>
-                                  </w14:schemeClr>
-                                </w14:shadow>
-                                <w14:textOutline w14:w="0" w14:cap="flat" w14:cmpd="sng" w14:algn="ctr">
-                                  <w14:noFill/>
-                                  <w14:prstDash w14:val="solid"/>
-                                  <w14:round/>
-                                </w14:textOutline>
-                              </w:rPr>
-                              <w:t>pred_input_func</w:t>
-                            </w:r>
-                            <w:proofErr w:type="spellEnd"/>
-                            <w:r>
-                              <w:rPr>
-                                <w:color w:val="000000" w:themeColor="text1"/>
-                                <w:sz w:val="20"/>
-                                <w:szCs w:val="20"/>
-                                <w14:shadow w14:blurRad="38100" w14:dist="19050" w14:dir="2700000" w14:sx="100000" w14:sy="100000" w14:kx="0" w14:ky="0" w14:algn="tl">
-                                  <w14:schemeClr w14:val="dk1">
-                                    <w14:alpha w14:val="60000"/>
-                                  </w14:schemeClr>
-                                </w14:shadow>
-                                <w14:textOutline w14:w="0" w14:cap="flat" w14:cmpd="sng" w14:algn="ctr">
-                                  <w14:noFill/>
-                                  <w14:prstDash w14:val="solid"/>
-                                  <w14:round/>
-                                </w14:textOutline>
-                              </w:rPr>
-                              <w:t xml:space="preserve"> = </w:t>
-                            </w:r>
-                            <w:proofErr w:type="spellStart"/>
-                            <w:r>
-                              <w:rPr>
-                                <w:color w:val="000000" w:themeColor="text1"/>
-                                <w:sz w:val="20"/>
-                                <w:szCs w:val="20"/>
-                                <w14:shadow w14:blurRad="38100" w14:dist="19050" w14:dir="2700000" w14:sx="100000" w14:sy="100000" w14:kx="0" w14:ky="0" w14:algn="tl">
-                                  <w14:schemeClr w14:val="dk1">
-                                    <w14:alpha w14:val="60000"/>
-                                  </w14:schemeClr>
-                                </w14:shadow>
-                                <w14:textOutline w14:w="0" w14:cap="flat" w14:cmpd="sng" w14:algn="ctr">
-                                  <w14:noFill/>
-                                  <w14:prstDash w14:val="solid"/>
-                                  <w14:round/>
-                                </w14:textOutline>
-                              </w:rPr>
-                              <w:t>tf.estimator.inputs.pandas_input_fn</w:t>
-                            </w:r>
-                            <w:proofErr w:type="spellEnd"/>
-                            <w:r>
-                              <w:rPr>
-                                <w:color w:val="000000" w:themeColor="text1"/>
-                                <w:sz w:val="20"/>
-                                <w:szCs w:val="20"/>
-                                <w14:shadow w14:blurRad="38100" w14:dist="19050" w14:dir="2700000" w14:sx="100000" w14:sy="100000" w14:kx="0" w14:ky="0" w14:algn="tl">
-                                  <w14:schemeClr w14:val="dk1">
-                                    <w14:alpha w14:val="60000"/>
-                                  </w14:schemeClr>
-                                </w14:shadow>
-                                <w14:textOutline w14:w="0" w14:cap="flat" w14:cmpd="sng" w14:algn="ctr">
-                                  <w14:noFill/>
-                                  <w14:prstDash w14:val="solid"/>
-                                  <w14:round/>
-                                </w14:textOutline>
-                              </w:rPr>
-                              <w:t>(x=</w:t>
-                            </w:r>
-                            <w:proofErr w:type="spellStart"/>
-                            <w:r>
-                              <w:rPr>
-                                <w:color w:val="000000" w:themeColor="text1"/>
-                                <w:sz w:val="20"/>
-                                <w:szCs w:val="20"/>
-                                <w14:shadow w14:blurRad="38100" w14:dist="19050" w14:dir="2700000" w14:sx="100000" w14:sy="100000" w14:kx="0" w14:ky="0" w14:algn="tl">
-                                  <w14:schemeClr w14:val="dk1">
-                                    <w14:alpha w14:val="60000"/>
-                                  </w14:schemeClr>
-                                </w14:shadow>
-                                <w14:textOutline w14:w="0" w14:cap="flat" w14:cmpd="sng" w14:algn="ctr">
-                                  <w14:noFill/>
-                                  <w14:prstDash w14:val="solid"/>
-                                  <w14:round/>
-                                </w14:textOutline>
-                              </w:rPr>
-                              <w:t>x_test</w:t>
-                            </w:r>
-                            <w:proofErr w:type="spellEnd"/>
-                            <w:r>
-                              <w:rPr>
-                                <w:color w:val="000000" w:themeColor="text1"/>
-                                <w:sz w:val="20"/>
-                                <w:szCs w:val="20"/>
-                                <w14:shadow w14:blurRad="38100" w14:dist="19050" w14:dir="2700000" w14:sx="100000" w14:sy="100000" w14:kx="0" w14:ky="0" w14:algn="tl">
-                                  <w14:schemeClr w14:val="dk1">
-                                    <w14:alpha w14:val="60000"/>
-                                  </w14:schemeClr>
-                                </w14:shadow>
-                                <w14:textOutline w14:w="0" w14:cap="flat" w14:cmpd="sng" w14:algn="ctr">
-                                  <w14:noFill/>
-                                  <w14:prstDash w14:val="solid"/>
-                                  <w14:round/>
-                                </w14:textOutline>
-                              </w:rPr>
-                              <w:t xml:space="preserve">, </w:t>
-                            </w:r>
-                            <w:proofErr w:type="spellStart"/>
-                            <w:r>
-                              <w:rPr>
-                                <w:color w:val="000000" w:themeColor="text1"/>
-                                <w:sz w:val="20"/>
-                                <w:szCs w:val="20"/>
-                                <w14:shadow w14:blurRad="38100" w14:dist="19050" w14:dir="2700000" w14:sx="100000" w14:sy="100000" w14:kx="0" w14:ky="0" w14:algn="tl">
-                                  <w14:schemeClr w14:val="dk1">
-                                    <w14:alpha w14:val="60000"/>
-                                  </w14:schemeClr>
-                                </w14:shadow>
-                                <w14:textOutline w14:w="0" w14:cap="flat" w14:cmpd="sng" w14:algn="ctr">
-                                  <w14:noFill/>
-                                  <w14:prstDash w14:val="solid"/>
-                                  <w14:round/>
-                                </w14:textOutline>
-                              </w:rPr>
-                              <w:t>batch_size</w:t>
-                            </w:r>
-                            <w:proofErr w:type="spellEnd"/>
-                            <w:r>
-                              <w:rPr>
-                                <w:color w:val="000000" w:themeColor="text1"/>
-                                <w:sz w:val="20"/>
-                                <w:szCs w:val="20"/>
-                                <w14:shadow w14:blurRad="38100" w14:dist="19050" w14:dir="2700000" w14:sx="100000" w14:sy="100000" w14:kx="0" w14:ky="0" w14:algn="tl">
-                                  <w14:schemeClr w14:val="dk1">
-                                    <w14:alpha w14:val="60000"/>
-                                  </w14:schemeClr>
-                                </w14:shadow>
-                                <w14:textOutline w14:w="0" w14:cap="flat" w14:cmpd="sng" w14:algn="ctr">
-                                  <w14:noFill/>
-                                  <w14:prstDash w14:val="solid"/>
-                                  <w14:round/>
-                                </w14:textOutline>
-                              </w:rPr>
-                              <w:t>=</w:t>
-                            </w:r>
-                            <w:proofErr w:type="spellStart"/>
-                            <w:r>
-                              <w:rPr>
-                                <w:color w:val="000000" w:themeColor="text1"/>
-                                <w:sz w:val="20"/>
-                                <w:szCs w:val="20"/>
-                                <w14:shadow w14:blurRad="38100" w14:dist="19050" w14:dir="2700000" w14:sx="100000" w14:sy="100000" w14:kx="0" w14:ky="0" w14:algn="tl">
-                                  <w14:schemeClr w14:val="dk1">
-                                    <w14:alpha w14:val="60000"/>
-                                  </w14:schemeClr>
-                                </w14:shadow>
-                                <w14:textOutline w14:w="0" w14:cap="flat" w14:cmpd="sng" w14:algn="ctr">
-                                  <w14:noFill/>
-                                  <w14:prstDash w14:val="solid"/>
-                                  <w14:round/>
-                                </w14:textOutline>
-                              </w:rPr>
-                              <w:t>len</w:t>
-                            </w:r>
-                            <w:proofErr w:type="spellEnd"/>
-                            <w:r>
-                              <w:rPr>
-                                <w:color w:val="000000" w:themeColor="text1"/>
-                                <w:sz w:val="20"/>
-                                <w:szCs w:val="20"/>
-                                <w14:shadow w14:blurRad="38100" w14:dist="19050" w14:dir="2700000" w14:sx="100000" w14:sy="100000" w14:kx="0" w14:ky="0" w14:algn="tl">
-                                  <w14:schemeClr w14:val="dk1">
-                                    <w14:alpha w14:val="60000"/>
-                                  </w14:schemeClr>
-                                </w14:shadow>
-                                <w14:textOutline w14:w="0" w14:cap="flat" w14:cmpd="sng" w14:algn="ctr">
-                                  <w14:noFill/>
-                                  <w14:prstDash w14:val="solid"/>
-                                  <w14:round/>
-                                </w14:textOutline>
-                              </w:rPr>
-                              <w:t>(</w:t>
-                            </w:r>
-                            <w:proofErr w:type="spellStart"/>
-                            <w:r>
-                              <w:rPr>
-                                <w:color w:val="000000" w:themeColor="text1"/>
-                                <w:sz w:val="20"/>
-                                <w:szCs w:val="20"/>
-                                <w14:shadow w14:blurRad="38100" w14:dist="19050" w14:dir="2700000" w14:sx="100000" w14:sy="100000" w14:kx="0" w14:ky="0" w14:algn="tl">
-                                  <w14:schemeClr w14:val="dk1">
-                                    <w14:alpha w14:val="60000"/>
-                                  </w14:schemeClr>
-                                </w14:shadow>
-                                <w14:textOutline w14:w="0" w14:cap="flat" w14:cmpd="sng" w14:algn="ctr">
-                                  <w14:noFill/>
-                                  <w14:prstDash w14:val="solid"/>
-                                  <w14:round/>
-                                </w14:textOutline>
-                              </w:rPr>
-                              <w:t>x_test</w:t>
-                            </w:r>
-                            <w:proofErr w:type="spellEnd"/>
-                            <w:r>
-                              <w:rPr>
-                                <w:color w:val="000000" w:themeColor="text1"/>
-                                <w:sz w:val="20"/>
-                                <w:szCs w:val="20"/>
-                                <w14:shadow w14:blurRad="38100" w14:dist="19050" w14:dir="2700000" w14:sx="100000" w14:sy="100000" w14:kx="0" w14:ky="0" w14:algn="tl">
-                                  <w14:schemeClr w14:val="dk1">
-                                    <w14:alpha w14:val="60000"/>
-                                  </w14:schemeClr>
-                                </w14:shadow>
-                                <w14:textOutline w14:w="0" w14:cap="flat" w14:cmpd="sng" w14:algn="ctr">
-                                  <w14:noFill/>
-                                  <w14:prstDash w14:val="solid"/>
-                                  <w14:round/>
-                                </w14:textOutline>
-                              </w:rPr>
-                              <w:t>), shuffle=False)</w:t>
+                              <w:t>pred_input_func = tf.estimator.inputs.pandas_input_fn(x=x_test, batch_size=len(x_test), shuffle=False)</w:t>
                             </w:r>
                           </w:p>
                         </w:txbxContent>
@@ -7088,21 +5926,7 @@
         <w:rPr>
           <w:shd w:val="clear" w:color="auto" w:fill="FFFFFF"/>
         </w:rPr>
-        <w:t xml:space="preserve">Experiment with different model architectures with minimal code exchange, for example </w:t>
-      </w:r>
-      <w:proofErr w:type="spellStart"/>
-      <w:r>
-        <w:rPr>
-          <w:shd w:val="clear" w:color="auto" w:fill="FFFFFF"/>
-        </w:rPr>
-        <w:t>tf.estimator.DNNClassifier</w:t>
-      </w:r>
-      <w:proofErr w:type="spellEnd"/>
-      <w:r>
-        <w:rPr>
-          <w:shd w:val="clear" w:color="auto" w:fill="FFFFFF"/>
-        </w:rPr>
-        <w:t xml:space="preserve"> trains classification model based on dense, feed-forward neural networks</w:t>
+        <w:t>Experiment with different model architectures with minimal code exchange, for example tf.estimator.DNNClassifier trains classification model based on dense, feed-forward neural networks</w:t>
       </w:r>
       <w:r>
         <w:rPr>
@@ -7203,14 +6027,12 @@
           <w:color w:val="333333"/>
         </w:rPr>
       </w:pPr>
-      <w:proofErr w:type="spellStart"/>
       <w:r>
         <w:rPr>
           <w:color w:val="333333"/>
         </w:rPr>
         <w:t>tf.contrib.learn.KMeansClustering</w:t>
       </w:r>
-      <w:proofErr w:type="spellEnd"/>
     </w:p>
     <w:p>
       <w:pPr>
@@ -7223,14 +6045,12 @@
           <w:color w:val="333333"/>
         </w:rPr>
       </w:pPr>
-      <w:proofErr w:type="spellStart"/>
       <w:r>
         <w:rPr>
           <w:color w:val="333333"/>
         </w:rPr>
         <w:t>tf.contrib.learn.DNNClassifier</w:t>
       </w:r>
-      <w:proofErr w:type="spellEnd"/>
     </w:p>
     <w:p>
       <w:pPr>
@@ -7243,14 +6063,12 @@
           <w:color w:val="333333"/>
         </w:rPr>
       </w:pPr>
-      <w:proofErr w:type="spellStart"/>
       <w:r>
         <w:rPr>
           <w:color w:val="333333"/>
         </w:rPr>
         <w:t>tf.contrib.learn.DNNRegressor</w:t>
       </w:r>
-      <w:proofErr w:type="spellEnd"/>
     </w:p>
     <w:p>
       <w:pPr>
@@ -7263,14 +6081,12 @@
           <w:color w:val="333333"/>
         </w:rPr>
       </w:pPr>
-      <w:proofErr w:type="spellStart"/>
       <w:r>
         <w:rPr>
           <w:color w:val="333333"/>
         </w:rPr>
         <w:t>tf.contrib.learn.DNNLinearCombinedRegressor</w:t>
       </w:r>
-      <w:proofErr w:type="spellEnd"/>
     </w:p>
     <w:p>
       <w:pPr>
@@ -7283,14 +6099,12 @@
           <w:color w:val="333333"/>
         </w:rPr>
       </w:pPr>
-      <w:proofErr w:type="spellStart"/>
       <w:r>
         <w:rPr>
           <w:color w:val="333333"/>
         </w:rPr>
         <w:t>tf.contrib.learn.DNNLinearCombinedClassifier</w:t>
       </w:r>
-      <w:proofErr w:type="spellEnd"/>
     </w:p>
     <w:p>
       <w:pPr>
@@ -7303,14 +6117,12 @@
           <w:color w:val="333333"/>
         </w:rPr>
       </w:pPr>
-      <w:proofErr w:type="spellStart"/>
       <w:r>
         <w:rPr>
           <w:color w:val="333333"/>
         </w:rPr>
         <w:t>tf.contrib.learn.LinearClassifier</w:t>
       </w:r>
-      <w:proofErr w:type="spellEnd"/>
     </w:p>
     <w:p>
       <w:pPr>
@@ -7323,14 +6135,12 @@
           <w:color w:val="333333"/>
         </w:rPr>
       </w:pPr>
-      <w:proofErr w:type="spellStart"/>
       <w:r>
         <w:rPr>
           <w:color w:val="333333"/>
         </w:rPr>
         <w:t>tf.contrib.learn.LinearRegressor</w:t>
       </w:r>
-      <w:proofErr w:type="spellEnd"/>
     </w:p>
     <w:p>
       <w:pPr>
@@ -7343,14 +6153,12 @@
           <w:shd w:val="clear" w:color="auto" w:fill="FFFFFF"/>
         </w:rPr>
       </w:pPr>
-      <w:proofErr w:type="spellStart"/>
       <w:r>
         <w:rPr>
           <w:color w:val="333333"/>
         </w:rPr>
         <w:t>tf.contrib.learn.LogisticRegressor</w:t>
       </w:r>
-      <w:proofErr w:type="spellEnd"/>
     </w:p>
     <w:p>
       <w:pPr>
@@ -7595,18 +6403,8 @@
           <w:sz w:val="28"/>
           <w:szCs w:val="28"/>
         </w:rPr>
-        <w:t xml:space="preserve">Census data classifier using </w:t>
-      </w:r>
-      <w:proofErr w:type="spellStart"/>
-      <w:r>
-        <w:rPr>
-          <w:b/>
-          <w:sz w:val="28"/>
-          <w:szCs w:val="28"/>
-        </w:rPr>
-        <w:t>tf.estimator</w:t>
-      </w:r>
-      <w:proofErr w:type="spellEnd"/>
+        <w:t>Census data classifier using tf.estimator</w:t>
+      </w:r>
     </w:p>
     <w:p>
       <w:pPr>
@@ -7631,21 +6429,7 @@
         <w:rPr>
           <w:color w:val="333333"/>
         </w:rPr>
-        <w:t xml:space="preserve"> classifier using </w:t>
-      </w:r>
-      <w:proofErr w:type="spellStart"/>
-      <w:r>
-        <w:rPr>
-          <w:color w:val="333333"/>
-        </w:rPr>
-        <w:t>tf.estimator</w:t>
-      </w:r>
-      <w:proofErr w:type="spellEnd"/>
-      <w:r>
-        <w:rPr>
-          <w:color w:val="333333"/>
-        </w:rPr>
-        <w:t>. The dataset we</w:t>
+        <w:t xml:space="preserve"> classifier using tf.estimator. The dataset we</w:t>
       </w:r>
       <w:r>
         <w:rPr>
@@ -7706,21 +6490,12 @@
         </w:rPr>
         <w:t xml:space="preserve"> </w:t>
       </w:r>
-      <w:proofErr w:type="spellStart"/>
       <w:r>
         <w:rPr>
           <w:i/>
           <w:color w:val="333333"/>
         </w:rPr>
-        <w:t>workclass</w:t>
-      </w:r>
-      <w:proofErr w:type="spellEnd"/>
-      <w:r>
-        <w:rPr>
-          <w:i/>
-          <w:color w:val="333333"/>
-        </w:rPr>
-        <w:t>,</w:t>
+        <w:t>workclass,</w:t>
       </w:r>
       <w:r>
         <w:rPr>
@@ -7761,111 +6536,13 @@
           <w:color w:val="333333"/>
         </w:rPr>
       </w:pPr>
-      <w:proofErr w:type="spellStart"/>
       <w:r>
         <w:rPr>
           <w:i/>
           <w:color w:val="333333"/>
         </w:rPr>
-        <w:t>num</w:t>
-      </w:r>
-      <w:proofErr w:type="spellEnd"/>
-      <w:r>
-        <w:rPr>
-          <w:i/>
-          <w:color w:val="333333"/>
-        </w:rPr>
-        <w:t xml:space="preserve"> ,</w:t>
-      </w:r>
-      <w:proofErr w:type="spellStart"/>
-      <w:r>
-        <w:rPr>
-          <w:i/>
-          <w:color w:val="333333"/>
-        </w:rPr>
-        <w:t>marital_status</w:t>
-      </w:r>
-      <w:proofErr w:type="spellEnd"/>
-      <w:r>
-        <w:rPr>
-          <w:i/>
-          <w:color w:val="333333"/>
-        </w:rPr>
-        <w:t xml:space="preserve">, occupation, relationship, race, gender, </w:t>
-      </w:r>
-      <w:proofErr w:type="spellStart"/>
-      <w:r>
-        <w:rPr>
-          <w:i/>
-          <w:color w:val="333333"/>
-        </w:rPr>
-        <w:t>capital_gain</w:t>
-      </w:r>
-      <w:proofErr w:type="spellEnd"/>
-      <w:r>
-        <w:rPr>
-          <w:i/>
-          <w:color w:val="333333"/>
-        </w:rPr>
-        <w:t xml:space="preserve">, </w:t>
-      </w:r>
-      <w:proofErr w:type="spellStart"/>
-      <w:r>
-        <w:rPr>
-          <w:i/>
-          <w:color w:val="333333"/>
-        </w:rPr>
-        <w:t>capital_loss</w:t>
-      </w:r>
-      <w:proofErr w:type="spellEnd"/>
-      <w:r>
-        <w:rPr>
-          <w:i/>
-          <w:color w:val="333333"/>
-        </w:rPr>
-        <w:t xml:space="preserve">, </w:t>
-      </w:r>
-      <w:proofErr w:type="spellStart"/>
-      <w:r>
-        <w:rPr>
-          <w:i/>
-          <w:color w:val="333333"/>
-        </w:rPr>
-        <w:t>hours_per_week</w:t>
-      </w:r>
-      <w:proofErr w:type="spellEnd"/>
-      <w:r>
-        <w:rPr>
-          <w:i/>
-          <w:color w:val="333333"/>
-        </w:rPr>
-        <w:t xml:space="preserve">, </w:t>
-      </w:r>
-      <w:proofErr w:type="spellStart"/>
-      <w:r>
-        <w:rPr>
-          <w:i/>
-          <w:color w:val="333333"/>
-        </w:rPr>
-        <w:t>native_country</w:t>
-      </w:r>
-      <w:proofErr w:type="spellEnd"/>
-      <w:r>
-        <w:rPr>
-          <w:i/>
-          <w:color w:val="333333"/>
-        </w:rPr>
-        <w:t xml:space="preserve">, </w:t>
-      </w:r>
-      <w:proofErr w:type="spellStart"/>
-      <w:r>
-        <w:rPr>
-          <w:i/>
-          <w:color w:val="333333"/>
-        </w:rPr>
-        <w:t>income_bracket</w:t>
-      </w:r>
-      <w:proofErr w:type="spellEnd"/>
+        <w:t>num ,marital_status, occupation, relationship, race, gender, capital_gain, capital_loss, hours_per_week, native_country, income_bracket</w:t>
+      </w:r>
       <w:r>
         <w:rPr>
           <w:color w:val="333333"/>
@@ -7996,33 +6673,8 @@
                                 <w:sz w:val="20"/>
                                 <w:szCs w:val="20"/>
                               </w:rPr>
-                              <w:t xml:space="preserve">import </w:t>
+                              <w:t>import tensorflow as tf</w:t>
                             </w:r>
-                            <w:proofErr w:type="spellStart"/>
-                            <w:r>
-                              <w:rPr>
-                                <w:sz w:val="20"/>
-                                <w:szCs w:val="20"/>
-                              </w:rPr>
-                              <w:t>tensorflow</w:t>
-                            </w:r>
-                            <w:proofErr w:type="spellEnd"/>
-                            <w:r>
-                              <w:rPr>
-                                <w:sz w:val="20"/>
-                                <w:szCs w:val="20"/>
-                              </w:rPr>
-                              <w:t xml:space="preserve"> as </w:t>
-                            </w:r>
-                            <w:proofErr w:type="spellStart"/>
-                            <w:r>
-                              <w:rPr>
-                                <w:sz w:val="20"/>
-                                <w:szCs w:val="20"/>
-                              </w:rPr>
-                              <w:t>tf</w:t>
-                            </w:r>
-                            <w:proofErr w:type="spellEnd"/>
                           </w:p>
                           <w:p>
                             <w:pPr>
@@ -8036,17 +6688,8 @@
                                 <w:sz w:val="20"/>
                                 <w:szCs w:val="20"/>
                               </w:rPr>
-                              <w:t xml:space="preserve">import pandas as </w:t>
+                              <w:t>import pandas as pd</w:t>
                             </w:r>
-                            <w:proofErr w:type="spellStart"/>
-                            <w:r>
-                              <w:rPr>
-                                <w:sz w:val="20"/>
-                                <w:szCs w:val="20"/>
-                              </w:rPr>
-                              <w:t>pd</w:t>
-                            </w:r>
-                            <w:proofErr w:type="spellEnd"/>
                           </w:p>
                           <w:p>
                             <w:pPr>
@@ -8060,17 +6703,8 @@
                                 <w:sz w:val="20"/>
                                 <w:szCs w:val="20"/>
                               </w:rPr>
-                              <w:t xml:space="preserve">import tensorflow.compat.v1 as </w:t>
+                              <w:t>import tensorflow.compat.v1 as tf</w:t>
                             </w:r>
-                            <w:proofErr w:type="spellStart"/>
-                            <w:r>
-                              <w:rPr>
-                                <w:sz w:val="20"/>
-                                <w:szCs w:val="20"/>
-                              </w:rPr>
-                              <w:t>tf</w:t>
-                            </w:r>
-                            <w:proofErr w:type="spellEnd"/>
                           </w:p>
                           <w:p>
                             <w:pPr>
@@ -8092,55 +6726,7 @@
                                 <w:sz w:val="20"/>
                                 <w:szCs w:val="20"/>
                               </w:rPr>
-                              <w:t xml:space="preserve">census = </w:t>
-                            </w:r>
-                            <w:proofErr w:type="spellStart"/>
-                            <w:r>
-                              <w:rPr>
-                                <w:sz w:val="20"/>
-                                <w:szCs w:val="20"/>
-                              </w:rPr>
-                              <w:t>pd.read_csv</w:t>
-                            </w:r>
-                            <w:proofErr w:type="spellEnd"/>
-                            <w:r>
-                              <w:rPr>
-                                <w:sz w:val="20"/>
-                                <w:szCs w:val="20"/>
-                              </w:rPr>
-                              <w:t>('/Users/</w:t>
-                            </w:r>
-                            <w:proofErr w:type="spellStart"/>
-                            <w:r>
-                              <w:rPr>
-                                <w:sz w:val="20"/>
-                                <w:szCs w:val="20"/>
-                              </w:rPr>
-                              <w:t>chinu</w:t>
-                            </w:r>
-                            <w:proofErr w:type="spellEnd"/>
-                            <w:r>
-                              <w:rPr>
-                                <w:sz w:val="20"/>
-                                <w:szCs w:val="20"/>
-                              </w:rPr>
-                              <w:t>/</w:t>
-                            </w:r>
-                            <w:proofErr w:type="spellStart"/>
-                            <w:r>
-                              <w:rPr>
-                                <w:sz w:val="20"/>
-                                <w:szCs w:val="20"/>
-                              </w:rPr>
-                              <w:t>myworkspace</w:t>
-                            </w:r>
-                            <w:proofErr w:type="spellEnd"/>
-                            <w:r>
-                              <w:rPr>
-                                <w:sz w:val="20"/>
-                                <w:szCs w:val="20"/>
-                              </w:rPr>
-                              <w:t>/census_data.csv')</w:t>
+                              <w:t>census = pd.read_csv('/Users/chinu/myworkspace/census_data.csv')</w:t>
                             </w:r>
                           </w:p>
                           <w:p>
@@ -8150,21 +6736,12 @@
                                 <w:szCs w:val="20"/>
                               </w:rPr>
                             </w:pPr>
-                            <w:proofErr w:type="spellStart"/>
                             <w:r>
                               <w:rPr>
                                 <w:sz w:val="20"/>
                                 <w:szCs w:val="20"/>
                               </w:rPr>
-                              <w:t>census.head</w:t>
-                            </w:r>
-                            <w:proofErr w:type="spellEnd"/>
-                            <w:r>
-                              <w:rPr>
-                                <w:sz w:val="20"/>
-                                <w:szCs w:val="20"/>
-                              </w:rPr>
-                              <w:t>()</w:t>
+                              <w:t>census.head()</w:t>
                             </w:r>
                           </w:p>
                           <w:p>
@@ -8179,23 +6756,7 @@
                                 <w:sz w:val="20"/>
                                 <w:szCs w:val="20"/>
                               </w:rPr>
-                              <w:t>census['</w:t>
-                            </w:r>
-                            <w:proofErr w:type="spellStart"/>
-                            <w:r>
-                              <w:rPr>
-                                <w:sz w:val="20"/>
-                                <w:szCs w:val="20"/>
-                              </w:rPr>
-                              <w:t>income_bracket</w:t>
-                            </w:r>
-                            <w:proofErr w:type="spellEnd"/>
-                            <w:r>
-                              <w:rPr>
-                                <w:sz w:val="20"/>
-                                <w:szCs w:val="20"/>
-                              </w:rPr>
-                              <w:t>']</w:t>
+                              <w:t>census['income_bracket']</w:t>
                             </w:r>
                           </w:p>
                           <w:p>
@@ -8608,23 +7169,7 @@
                                 <w:sz w:val="20"/>
                                 <w:szCs w:val="20"/>
                               </w:rPr>
-                              <w:t xml:space="preserve">def </w:t>
-                            </w:r>
-                            <w:proofErr w:type="spellStart"/>
-                            <w:r>
-                              <w:rPr>
-                                <w:sz w:val="20"/>
-                                <w:szCs w:val="20"/>
-                              </w:rPr>
-                              <w:t>label_fix</w:t>
-                            </w:r>
-                            <w:proofErr w:type="spellEnd"/>
-                            <w:r>
-                              <w:rPr>
-                                <w:sz w:val="20"/>
-                                <w:szCs w:val="20"/>
-                              </w:rPr>
-                              <w:t>(label):</w:t>
+                              <w:t>def label_fix(label):</w:t>
                             </w:r>
                           </w:p>
                           <w:p>
@@ -8640,23 +7185,7 @@
                                 <w:sz w:val="20"/>
                                 <w:szCs w:val="20"/>
                               </w:rPr>
-                              <w:t xml:space="preserve">    if </w:t>
-                            </w:r>
-                            <w:proofErr w:type="spellStart"/>
-                            <w:r>
-                              <w:rPr>
-                                <w:sz w:val="20"/>
-                                <w:szCs w:val="20"/>
-                              </w:rPr>
-                              <w:t>label.strip</w:t>
-                            </w:r>
-                            <w:proofErr w:type="spellEnd"/>
-                            <w:r>
-                              <w:rPr>
-                                <w:sz w:val="20"/>
-                                <w:szCs w:val="20"/>
-                              </w:rPr>
-                              <w:t>() == '&lt;=50K':</w:t>
+                              <w:t xml:space="preserve">    if label.strip() == '&lt;=50K':</w:t>
                             </w:r>
                           </w:p>
                           <w:p>
@@ -8718,55 +7247,7 @@
                                 <w:sz w:val="20"/>
                                 <w:szCs w:val="20"/>
                               </w:rPr>
-                              <w:t>census['</w:t>
-                            </w:r>
-                            <w:proofErr w:type="spellStart"/>
-                            <w:r>
-                              <w:rPr>
-                                <w:sz w:val="20"/>
-                                <w:szCs w:val="20"/>
-                              </w:rPr>
-                              <w:t>income_bracket</w:t>
-                            </w:r>
-                            <w:proofErr w:type="spellEnd"/>
-                            <w:r>
-                              <w:rPr>
-                                <w:sz w:val="20"/>
-                                <w:szCs w:val="20"/>
-                              </w:rPr>
-                              <w:t>'] = census['</w:t>
-                            </w:r>
-                            <w:proofErr w:type="spellStart"/>
-                            <w:r>
-                              <w:rPr>
-                                <w:sz w:val="20"/>
-                                <w:szCs w:val="20"/>
-                              </w:rPr>
-                              <w:t>income_bracket</w:t>
-                            </w:r>
-                            <w:proofErr w:type="spellEnd"/>
-                            <w:r>
-                              <w:rPr>
-                                <w:sz w:val="20"/>
-                                <w:szCs w:val="20"/>
-                              </w:rPr>
-                              <w:t>'].apply(</w:t>
-                            </w:r>
-                            <w:proofErr w:type="spellStart"/>
-                            <w:r>
-                              <w:rPr>
-                                <w:sz w:val="20"/>
-                                <w:szCs w:val="20"/>
-                              </w:rPr>
-                              <w:t>label_fix</w:t>
-                            </w:r>
-                            <w:proofErr w:type="spellEnd"/>
-                            <w:r>
-                              <w:rPr>
-                                <w:sz w:val="20"/>
-                                <w:szCs w:val="20"/>
-                              </w:rPr>
-                              <w:t>)</w:t>
+                              <w:t>census['income_bracket'] = census['income_bracket'].apply(label_fix)</w:t>
                             </w:r>
                           </w:p>
                           <w:p>
@@ -8776,21 +7257,12 @@
                                 <w:szCs w:val="20"/>
                               </w:rPr>
                             </w:pPr>
-                            <w:proofErr w:type="spellStart"/>
                             <w:r>
                               <w:rPr>
                                 <w:sz w:val="20"/>
                                 <w:szCs w:val="20"/>
                               </w:rPr>
-                              <w:t>census.head</w:t>
-                            </w:r>
-                            <w:proofErr w:type="spellEnd"/>
-                            <w:r>
-                              <w:rPr>
-                                <w:sz w:val="20"/>
-                                <w:szCs w:val="20"/>
-                              </w:rPr>
-                              <w:t>()</w:t>
+                              <w:t>census.head()</w:t>
                             </w:r>
                           </w:p>
                         </w:txbxContent>
@@ -9135,88 +7607,7 @@
                                 <w:sz w:val="20"/>
                                 <w:szCs w:val="20"/>
                               </w:rPr>
-                              <w:t xml:space="preserve">from </w:t>
-                            </w:r>
-                            <w:proofErr w:type="spellStart"/>
-                            <w:r>
-                              <w:rPr>
-                                <w:sz w:val="20"/>
-                                <w:szCs w:val="20"/>
-                              </w:rPr>
-                              <w:t>sklearn.model_selection</w:t>
-                            </w:r>
-                            <w:proofErr w:type="spellEnd"/>
-                            <w:r>
-                              <w:rPr>
-                                <w:sz w:val="20"/>
-                                <w:szCs w:val="20"/>
-                              </w:rPr>
-                              <w:t xml:space="preserve"> import </w:t>
-                            </w:r>
-                            <w:proofErr w:type="spellStart"/>
-                            <w:r>
-                              <w:rPr>
-                                <w:sz w:val="20"/>
-                                <w:szCs w:val="20"/>
-                              </w:rPr>
-                              <w:t>train_test_split</w:t>
-                            </w:r>
-                            <w:proofErr w:type="spellEnd"/>
-                          </w:p>
-                          <w:p>
-                            <w:pPr>
-                              <w:rPr>
-                                <w:sz w:val="20"/>
-                                <w:szCs w:val="20"/>
-                              </w:rPr>
-                            </w:pPr>
-                            <w:proofErr w:type="spellStart"/>
-                            <w:r>
-                              <w:rPr>
-                                <w:sz w:val="20"/>
-                                <w:szCs w:val="20"/>
-                              </w:rPr>
-                              <w:t>x_data</w:t>
-                            </w:r>
-                            <w:proofErr w:type="spellEnd"/>
-                            <w:r>
-                              <w:rPr>
-                                <w:sz w:val="20"/>
-                                <w:szCs w:val="20"/>
-                              </w:rPr>
-                              <w:t xml:space="preserve"> = </w:t>
-                            </w:r>
-                            <w:proofErr w:type="spellStart"/>
-                            <w:r>
-                              <w:rPr>
-                                <w:sz w:val="20"/>
-                                <w:szCs w:val="20"/>
-                              </w:rPr>
-                              <w:t>census.drop</w:t>
-                            </w:r>
-                            <w:proofErr w:type="spellEnd"/>
-                            <w:r>
-                              <w:rPr>
-                                <w:sz w:val="20"/>
-                                <w:szCs w:val="20"/>
-                              </w:rPr>
-                              <w:t>(['</w:t>
-                            </w:r>
-                            <w:proofErr w:type="spellStart"/>
-                            <w:r>
-                              <w:rPr>
-                                <w:sz w:val="20"/>
-                                <w:szCs w:val="20"/>
-                              </w:rPr>
-                              <w:t>income_bracket</w:t>
-                            </w:r>
-                            <w:proofErr w:type="spellEnd"/>
-                            <w:r>
-                              <w:rPr>
-                                <w:sz w:val="20"/>
-                                <w:szCs w:val="20"/>
-                              </w:rPr>
-                              <w:t>'], axis=1)</w:t>
+                              <w:t>from sklearn.model_selection import train_test_split</w:t>
                             </w:r>
                           </w:p>
                           <w:p>
@@ -9226,37 +7617,12 @@
                                 <w:szCs w:val="20"/>
                               </w:rPr>
                             </w:pPr>
-                            <w:proofErr w:type="spellStart"/>
                             <w:r>
                               <w:rPr>
                                 <w:sz w:val="20"/>
                                 <w:szCs w:val="20"/>
                               </w:rPr>
-                              <w:t>y_label</w:t>
-                            </w:r>
-                            <w:proofErr w:type="spellEnd"/>
-                            <w:r>
-                              <w:rPr>
-                                <w:sz w:val="20"/>
-                                <w:szCs w:val="20"/>
-                              </w:rPr>
-                              <w:t xml:space="preserve"> = census['</w:t>
-                            </w:r>
-                            <w:proofErr w:type="spellStart"/>
-                            <w:r>
-                              <w:rPr>
-                                <w:sz w:val="20"/>
-                                <w:szCs w:val="20"/>
-                              </w:rPr>
-                              <w:t>income_bracket</w:t>
-                            </w:r>
-                            <w:proofErr w:type="spellEnd"/>
-                            <w:r>
-                              <w:rPr>
-                                <w:sz w:val="20"/>
-                                <w:szCs w:val="20"/>
-                              </w:rPr>
-                              <w:t>']</w:t>
+                              <w:t>x_data = census.drop(['income_bracket'], axis=1)</w:t>
                             </w:r>
                           </w:p>
                           <w:p>
@@ -9266,85 +7632,27 @@
                                 <w:szCs w:val="20"/>
                               </w:rPr>
                             </w:pPr>
-                            <w:proofErr w:type="spellStart"/>
                             <w:r>
                               <w:rPr>
                                 <w:sz w:val="20"/>
                                 <w:szCs w:val="20"/>
                               </w:rPr>
-                              <w:t>x_train</w:t>
+                              <w:t>y_label = census['income_bracket']</w:t>
                             </w:r>
-                            <w:proofErr w:type="spellEnd"/>
+                          </w:p>
+                          <w:p>
+                            <w:pPr>
+                              <w:rPr>
+                                <w:sz w:val="20"/>
+                                <w:szCs w:val="20"/>
+                              </w:rPr>
+                            </w:pPr>
                             <w:r>
                               <w:rPr>
                                 <w:sz w:val="20"/>
                                 <w:szCs w:val="20"/>
                               </w:rPr>
-                              <w:t xml:space="preserve">, </w:t>
-                            </w:r>
-                            <w:proofErr w:type="spellStart"/>
-                            <w:r>
-                              <w:rPr>
-                                <w:sz w:val="20"/>
-                                <w:szCs w:val="20"/>
-                              </w:rPr>
-                              <w:t>x_test,y_train,y_test</w:t>
-                            </w:r>
-                            <w:proofErr w:type="spellEnd"/>
-                            <w:r>
-                              <w:rPr>
-                                <w:sz w:val="20"/>
-                                <w:szCs w:val="20"/>
-                              </w:rPr>
-                              <w:t xml:space="preserve"> = </w:t>
-                            </w:r>
-                            <w:proofErr w:type="spellStart"/>
-                            <w:r>
-                              <w:rPr>
-                                <w:sz w:val="20"/>
-                                <w:szCs w:val="20"/>
-                              </w:rPr>
-                              <w:t>train_test_split</w:t>
-                            </w:r>
-                            <w:proofErr w:type="spellEnd"/>
-                            <w:r>
-                              <w:rPr>
-                                <w:sz w:val="20"/>
-                                <w:szCs w:val="20"/>
-                              </w:rPr>
-                              <w:t>(</w:t>
-                            </w:r>
-                            <w:proofErr w:type="spellStart"/>
-                            <w:r>
-                              <w:rPr>
-                                <w:sz w:val="20"/>
-                                <w:szCs w:val="20"/>
-                              </w:rPr>
-                              <w:t>x_data</w:t>
-                            </w:r>
-                            <w:proofErr w:type="spellEnd"/>
-                            <w:r>
-                              <w:rPr>
-                                <w:sz w:val="20"/>
-                                <w:szCs w:val="20"/>
-                              </w:rPr>
-                              <w:t xml:space="preserve">, </w:t>
-                            </w:r>
-                            <w:proofErr w:type="spellStart"/>
-                            <w:r>
-                              <w:rPr>
-                                <w:sz w:val="20"/>
-                                <w:szCs w:val="20"/>
-                              </w:rPr>
-                              <w:t>y_label,test_size</w:t>
-                            </w:r>
-                            <w:proofErr w:type="spellEnd"/>
-                            <w:r>
-                              <w:rPr>
-                                <w:sz w:val="20"/>
-                                <w:szCs w:val="20"/>
-                              </w:rPr>
-                              <w:t xml:space="preserve"> = 0.3,random_state=101)</w:t>
+                              <w:t>x_train, x_test,y_train,y_test = train_test_split(x_data, y_label,test_size = 0.3,random_state=101)</w:t>
                             </w:r>
                           </w:p>
                         </w:txbxContent>
@@ -9692,15 +8000,7 @@
         <w:jc w:val="both"/>
       </w:pPr>
       <w:r>
-        <w:t>Categorical columns - Data represented as string. Strings cannot directly feed to a model. Instead, we must first map them to numeric values. We use '</w:t>
-      </w:r>
-      <w:proofErr w:type="spellStart"/>
-      <w:r>
-        <w:t>categorical_column_with_vocabulary_list</w:t>
-      </w:r>
-      <w:proofErr w:type="spellEnd"/>
-      <w:r>
-        <w:t xml:space="preserve">' where categorical vocabulary </w:t>
+        <w:t xml:space="preserve">Categorical columns - Data represented as string. Strings cannot directly feed to a model. Instead, we must first map them to numeric values. We use 'categorical_column_with_vocabulary_list' where categorical vocabulary </w:t>
       </w:r>
       <w:r>
         <w:t>columns provide a way to represent strings as a one-hot vector.</w:t>
@@ -9716,15 +8016,7 @@
         <w:jc w:val="both"/>
       </w:pPr>
       <w:r>
-        <w:t>Hashed feature columns - Another way to represent a categorical column with a large number of values is to use a '</w:t>
-      </w:r>
-      <w:proofErr w:type="spellStart"/>
-      <w:r>
-        <w:t>categorical_column_with_hash_bucket</w:t>
-      </w:r>
-      <w:proofErr w:type="spellEnd"/>
-      <w:r>
-        <w:t xml:space="preserve">'. This feature column calculates a hash value of the input, then selects one of the </w:t>
+        <w:t xml:space="preserve">Hashed feature columns - Another way to represent a categorical column with a large number of values is to use a 'categorical_column_with_hash_bucket'. This feature column calculates a hash value of the input, then selects one of the </w:t>
       </w:r>
     </w:p>
     <w:p>
@@ -9733,13 +8025,8 @@
         <w:ind w:left="1080"/>
         <w:jc w:val="both"/>
       </w:pPr>
-      <w:proofErr w:type="spellStart"/>
-      <w:r>
-        <w:t>hash_bucket_size</w:t>
-      </w:r>
-      <w:proofErr w:type="spellEnd"/>
-      <w:r>
-        <w:t xml:space="preserve"> buckets to encode a string.</w:t>
+      <w:r>
+        <w:t>hash_bucket_size buckets to encode a string.</w:t>
       </w:r>
     </w:p>
     <w:p>
@@ -9826,21 +8113,12 @@
                                 <w:szCs w:val="20"/>
                               </w:rPr>
                             </w:pPr>
-                            <w:proofErr w:type="spellStart"/>
                             <w:r>
                               <w:rPr>
                                 <w:sz w:val="20"/>
                                 <w:szCs w:val="20"/>
                               </w:rPr>
-                              <w:t>marital_status</w:t>
-                            </w:r>
-                            <w:proofErr w:type="spellEnd"/>
-                            <w:r>
-                              <w:rPr>
-                                <w:sz w:val="20"/>
-                                <w:szCs w:val="20"/>
-                              </w:rPr>
-                              <w:t xml:space="preserve"> = tf.feature_column.categorical_column_with_hash_bucket("marital_status",</w:t>
+                              <w:t>marital_status = tf.feature_column.categorical_column_with_hash_bucket("marital_status",</w:t>
                             </w:r>
                           </w:p>
                           <w:p>
@@ -9850,21 +8128,12 @@
                                 <w:szCs w:val="20"/>
                               </w:rPr>
                             </w:pPr>
-                            <w:proofErr w:type="spellStart"/>
                             <w:r>
                               <w:rPr>
                                 <w:sz w:val="20"/>
                                 <w:szCs w:val="20"/>
                               </w:rPr>
-                              <w:t>hash_bucket_size</w:t>
-                            </w:r>
-                            <w:proofErr w:type="spellEnd"/>
-                            <w:r>
-                              <w:rPr>
-                                <w:sz w:val="20"/>
-                                <w:szCs w:val="20"/>
-                              </w:rPr>
-                              <w:t>=1000)</w:t>
+                              <w:t>hash_bucket_size=1000)</w:t>
                             </w:r>
                           </w:p>
                           <w:p>
@@ -9889,21 +8158,12 @@
                                 <w:szCs w:val="20"/>
                               </w:rPr>
                             </w:pPr>
-                            <w:proofErr w:type="spellStart"/>
                             <w:r>
                               <w:rPr>
                                 <w:sz w:val="20"/>
                                 <w:szCs w:val="20"/>
                               </w:rPr>
-                              <w:t>hash_bucket_size</w:t>
-                            </w:r>
-                            <w:proofErr w:type="spellEnd"/>
-                            <w:r>
-                              <w:rPr>
-                                <w:sz w:val="20"/>
-                                <w:szCs w:val="20"/>
-                              </w:rPr>
-                              <w:t>=1000)</w:t>
+                              <w:t>hash_bucket_size=1000)</w:t>
                             </w:r>
                           </w:p>
                           <w:p>
@@ -9942,21 +8202,12 @@
                                 <w:szCs w:val="20"/>
                               </w:rPr>
                             </w:pPr>
-                            <w:proofErr w:type="spellStart"/>
                             <w:r>
                               <w:rPr>
                                 <w:sz w:val="20"/>
                                 <w:szCs w:val="20"/>
                               </w:rPr>
-                              <w:t>hash_bucket_size</w:t>
-                            </w:r>
-                            <w:proofErr w:type="spellEnd"/>
-                            <w:r>
-                              <w:rPr>
-                                <w:sz w:val="20"/>
-                                <w:szCs w:val="20"/>
-                              </w:rPr>
-                              <w:t>=1000)</w:t>
+                              <w:t>hash_bucket_size=1000)</w:t>
                             </w:r>
                           </w:p>
                           <w:p>
@@ -9966,21 +8217,12 @@
                                 <w:szCs w:val="20"/>
                               </w:rPr>
                             </w:pPr>
-                            <w:proofErr w:type="spellStart"/>
                             <w:r>
                               <w:rPr>
                                 <w:sz w:val="20"/>
                                 <w:szCs w:val="20"/>
                               </w:rPr>
-                              <w:t>workclass</w:t>
-                            </w:r>
-                            <w:proofErr w:type="spellEnd"/>
-                            <w:r>
-                              <w:rPr>
-                                <w:sz w:val="20"/>
-                                <w:szCs w:val="20"/>
-                              </w:rPr>
-                              <w:t xml:space="preserve"> = tf.feature_column.categorical_column_with_hash_bucket("workclass",</w:t>
+                              <w:t>workclass = tf.feature_column.categorical_column_with_hash_bucket("workclass",</w:t>
                             </w:r>
                           </w:p>
                           <w:p>
@@ -9990,21 +8232,12 @@
                                 <w:szCs w:val="20"/>
                               </w:rPr>
                             </w:pPr>
-                            <w:proofErr w:type="spellStart"/>
                             <w:r>
                               <w:rPr>
                                 <w:sz w:val="20"/>
                                 <w:szCs w:val="20"/>
                               </w:rPr>
-                              <w:t>hash_bucket_size</w:t>
-                            </w:r>
-                            <w:proofErr w:type="spellEnd"/>
-                            <w:r>
-                              <w:rPr>
-                                <w:sz w:val="20"/>
-                                <w:szCs w:val="20"/>
-                              </w:rPr>
-                              <w:t>=1000)</w:t>
+                              <w:t>hash_bucket_size=1000)</w:t>
                             </w:r>
                           </w:p>
                           <w:p>
@@ -10029,21 +8262,12 @@
                                 <w:szCs w:val="20"/>
                               </w:rPr>
                             </w:pPr>
-                            <w:proofErr w:type="spellStart"/>
                             <w:r>
                               <w:rPr>
                                 <w:sz w:val="20"/>
                                 <w:szCs w:val="20"/>
                               </w:rPr>
-                              <w:t>hash_bucket_size</w:t>
-                            </w:r>
-                            <w:proofErr w:type="spellEnd"/>
-                            <w:r>
-                              <w:rPr>
-                                <w:sz w:val="20"/>
-                                <w:szCs w:val="20"/>
-                              </w:rPr>
-                              <w:t>=1000)</w:t>
+                              <w:t>hash_bucket_size=1000)</w:t>
                             </w:r>
                           </w:p>
                           <w:p>
@@ -10053,21 +8277,12 @@
                                 <w:szCs w:val="20"/>
                               </w:rPr>
                             </w:pPr>
-                            <w:proofErr w:type="spellStart"/>
                             <w:r>
                               <w:rPr>
                                 <w:sz w:val="20"/>
                                 <w:szCs w:val="20"/>
                               </w:rPr>
-                              <w:t>native_country</w:t>
-                            </w:r>
-                            <w:proofErr w:type="spellEnd"/>
-                            <w:r>
-                              <w:rPr>
-                                <w:sz w:val="20"/>
-                                <w:szCs w:val="20"/>
-                              </w:rPr>
-                              <w:t xml:space="preserve"> = tf.feature_column.categorical_column_with_hash_bucket("native_country",</w:t>
+                              <w:t>native_country = tf.feature_column.categorical_column_with_hash_bucket("native_country",</w:t>
                             </w:r>
                             <w:r>
                               <w:rPr>
@@ -10076,21 +8291,12 @@
                               </w:rPr>
                               <w:t xml:space="preserve"> </w:t>
                             </w:r>
-                            <w:proofErr w:type="spellStart"/>
                             <w:r>
                               <w:rPr>
                                 <w:sz w:val="20"/>
                                 <w:szCs w:val="20"/>
                               </w:rPr>
-                              <w:t>hash_bucket_size</w:t>
-                            </w:r>
-                            <w:proofErr w:type="spellEnd"/>
-                            <w:r>
-                              <w:rPr>
-                                <w:sz w:val="20"/>
-                                <w:szCs w:val="20"/>
-                              </w:rPr>
-                              <w:t>=1000)</w:t>
+                              <w:t>hash_bucket_size=1000)</w:t>
                             </w:r>
                           </w:p>
                           <w:p>
@@ -10142,23 +8348,7 @@
                                 <w:sz w:val="20"/>
                                 <w:szCs w:val="20"/>
                               </w:rPr>
-                              <w:t xml:space="preserve">age = </w:t>
-                            </w:r>
-                            <w:proofErr w:type="spellStart"/>
-                            <w:r>
-                              <w:rPr>
-                                <w:sz w:val="20"/>
-                                <w:szCs w:val="20"/>
-                              </w:rPr>
-                              <w:t>tf.feature_column.numeric_column</w:t>
-                            </w:r>
-                            <w:proofErr w:type="spellEnd"/>
-                            <w:r>
-                              <w:rPr>
-                                <w:sz w:val="20"/>
-                                <w:szCs w:val="20"/>
-                              </w:rPr>
-                              <w:t>('age')</w:t>
+                              <w:t>age = tf.feature_column.numeric_column('age')</w:t>
                             </w:r>
                           </w:p>
                           <w:p>
@@ -10168,53 +8358,12 @@
                                 <w:szCs w:val="20"/>
                               </w:rPr>
                             </w:pPr>
-                            <w:proofErr w:type="spellStart"/>
                             <w:r>
                               <w:rPr>
                                 <w:sz w:val="20"/>
                                 <w:szCs w:val="20"/>
                               </w:rPr>
-                              <w:t>education_num</w:t>
-                            </w:r>
-                            <w:proofErr w:type="spellEnd"/>
-                            <w:r>
-                              <w:rPr>
-                                <w:sz w:val="20"/>
-                                <w:szCs w:val="20"/>
-                              </w:rPr>
-                              <w:t xml:space="preserve"> = </w:t>
-                            </w:r>
-                            <w:proofErr w:type="spellStart"/>
-                            <w:r>
-                              <w:rPr>
-                                <w:sz w:val="20"/>
-                                <w:szCs w:val="20"/>
-                              </w:rPr>
-                              <w:t>tf.feature_column.numeric_column</w:t>
-                            </w:r>
-                            <w:proofErr w:type="spellEnd"/>
-                            <w:r>
-                              <w:rPr>
-                                <w:sz w:val="20"/>
-                                <w:szCs w:val="20"/>
-                              </w:rPr>
-                              <w:t>('</w:t>
-                            </w:r>
-                            <w:proofErr w:type="spellStart"/>
-                            <w:r>
-                              <w:rPr>
-                                <w:sz w:val="20"/>
-                                <w:szCs w:val="20"/>
-                              </w:rPr>
-                              <w:t>education_num</w:t>
-                            </w:r>
-                            <w:proofErr w:type="spellEnd"/>
-                            <w:r>
-                              <w:rPr>
-                                <w:sz w:val="20"/>
-                                <w:szCs w:val="20"/>
-                              </w:rPr>
-                              <w:t>')</w:t>
+                              <w:t>education_num = tf.feature_column.numeric_column('education_num')</w:t>
                             </w:r>
                           </w:p>
                           <w:p>
@@ -10224,53 +8373,12 @@
                                 <w:szCs w:val="20"/>
                               </w:rPr>
                             </w:pPr>
-                            <w:proofErr w:type="spellStart"/>
                             <w:r>
                               <w:rPr>
                                 <w:sz w:val="20"/>
                                 <w:szCs w:val="20"/>
                               </w:rPr>
-                              <w:t>capital_gain</w:t>
-                            </w:r>
-                            <w:proofErr w:type="spellEnd"/>
-                            <w:r>
-                              <w:rPr>
-                                <w:sz w:val="20"/>
-                                <w:szCs w:val="20"/>
-                              </w:rPr>
-                              <w:t xml:space="preserve"> = </w:t>
-                            </w:r>
-                            <w:proofErr w:type="spellStart"/>
-                            <w:r>
-                              <w:rPr>
-                                <w:sz w:val="20"/>
-                                <w:szCs w:val="20"/>
-                              </w:rPr>
-                              <w:t>tf.feature_column.numeric_column</w:t>
-                            </w:r>
-                            <w:proofErr w:type="spellEnd"/>
-                            <w:r>
-                              <w:rPr>
-                                <w:sz w:val="20"/>
-                                <w:szCs w:val="20"/>
-                              </w:rPr>
-                              <w:t>('</w:t>
-                            </w:r>
-                            <w:proofErr w:type="spellStart"/>
-                            <w:r>
-                              <w:rPr>
-                                <w:sz w:val="20"/>
-                                <w:szCs w:val="20"/>
-                              </w:rPr>
-                              <w:t>capital_gain</w:t>
-                            </w:r>
-                            <w:proofErr w:type="spellEnd"/>
-                            <w:r>
-                              <w:rPr>
-                                <w:sz w:val="20"/>
-                                <w:szCs w:val="20"/>
-                              </w:rPr>
-                              <w:t>')</w:t>
+                              <w:t>capital_gain = tf.feature_column.numeric_column('capital_gain')</w:t>
                             </w:r>
                           </w:p>
                           <w:p>
@@ -10280,53 +8388,12 @@
                                 <w:szCs w:val="20"/>
                               </w:rPr>
                             </w:pPr>
-                            <w:proofErr w:type="spellStart"/>
                             <w:r>
                               <w:rPr>
                                 <w:sz w:val="20"/>
                                 <w:szCs w:val="20"/>
                               </w:rPr>
-                              <w:t>capital_loss</w:t>
-                            </w:r>
-                            <w:proofErr w:type="spellEnd"/>
-                            <w:r>
-                              <w:rPr>
-                                <w:sz w:val="20"/>
-                                <w:szCs w:val="20"/>
-                              </w:rPr>
-                              <w:t xml:space="preserve"> = </w:t>
-                            </w:r>
-                            <w:proofErr w:type="spellStart"/>
-                            <w:r>
-                              <w:rPr>
-                                <w:sz w:val="20"/>
-                                <w:szCs w:val="20"/>
-                              </w:rPr>
-                              <w:t>tf.feature_column.numeric_column</w:t>
-                            </w:r>
-                            <w:proofErr w:type="spellEnd"/>
-                            <w:r>
-                              <w:rPr>
-                                <w:sz w:val="20"/>
-                                <w:szCs w:val="20"/>
-                              </w:rPr>
-                              <w:t>('</w:t>
-                            </w:r>
-                            <w:proofErr w:type="spellStart"/>
-                            <w:r>
-                              <w:rPr>
-                                <w:sz w:val="20"/>
-                                <w:szCs w:val="20"/>
-                              </w:rPr>
-                              <w:t>capital_loss</w:t>
-                            </w:r>
-                            <w:proofErr w:type="spellEnd"/>
-                            <w:r>
-                              <w:rPr>
-                                <w:sz w:val="20"/>
-                                <w:szCs w:val="20"/>
-                              </w:rPr>
-                              <w:t>')</w:t>
+                              <w:t>capital_loss = tf.feature_column.numeric_column('capital_loss')</w:t>
                             </w:r>
                           </w:p>
                           <w:p>
@@ -10336,53 +8403,12 @@
                                 <w:szCs w:val="20"/>
                               </w:rPr>
                             </w:pPr>
-                            <w:proofErr w:type="spellStart"/>
                             <w:r>
                               <w:rPr>
                                 <w:sz w:val="20"/>
                                 <w:szCs w:val="20"/>
                               </w:rPr>
-                              <w:t>hours_per_week</w:t>
-                            </w:r>
-                            <w:proofErr w:type="spellEnd"/>
-                            <w:r>
-                              <w:rPr>
-                                <w:sz w:val="20"/>
-                                <w:szCs w:val="20"/>
-                              </w:rPr>
-                              <w:t xml:space="preserve"> = </w:t>
-                            </w:r>
-                            <w:proofErr w:type="spellStart"/>
-                            <w:r>
-                              <w:rPr>
-                                <w:sz w:val="20"/>
-                                <w:szCs w:val="20"/>
-                              </w:rPr>
-                              <w:t>tf.feature_column.numeric_column</w:t>
-                            </w:r>
-                            <w:proofErr w:type="spellEnd"/>
-                            <w:r>
-                              <w:rPr>
-                                <w:sz w:val="20"/>
-                                <w:szCs w:val="20"/>
-                              </w:rPr>
-                              <w:t>('</w:t>
-                            </w:r>
-                            <w:proofErr w:type="spellStart"/>
-                            <w:r>
-                              <w:rPr>
-                                <w:sz w:val="20"/>
-                                <w:szCs w:val="20"/>
-                              </w:rPr>
-                              <w:t>hours_per_week</w:t>
-                            </w:r>
-                            <w:proofErr w:type="spellEnd"/>
-                            <w:r>
-                              <w:rPr>
-                                <w:sz w:val="20"/>
-                                <w:szCs w:val="20"/>
-                              </w:rPr>
-                              <w:t>')</w:t>
+                              <w:t>hours_per_week = tf.feature_column.numeric_column('hours_per_week')</w:t>
                             </w:r>
                           </w:p>
                           <w:p>
@@ -10392,21 +8418,12 @@
                                 <w:szCs w:val="20"/>
                               </w:rPr>
                             </w:pPr>
-                            <w:proofErr w:type="spellStart"/>
                             <w:r>
                               <w:rPr>
                                 <w:sz w:val="20"/>
                                 <w:szCs w:val="20"/>
                               </w:rPr>
-                              <w:t>feat_cols</w:t>
-                            </w:r>
-                            <w:proofErr w:type="spellEnd"/>
-                            <w:r>
-                              <w:rPr>
-                                <w:sz w:val="20"/>
-                                <w:szCs w:val="20"/>
-                              </w:rPr>
-                              <w:t xml:space="preserve"> =[gender,marital_status,relationship,occupation,workclass,education,native_country,</w:t>
+                              <w:t>feat_cols =[gender,marital_status,relationship,occupation,workclass,education,native_country,</w:t>
                             </w:r>
                           </w:p>
                           <w:p>
@@ -10416,21 +8433,12 @@
                                 <w:szCs w:val="20"/>
                               </w:rPr>
                             </w:pPr>
-                            <w:proofErr w:type="spellStart"/>
                             <w:r>
                               <w:rPr>
                                 <w:sz w:val="20"/>
                                 <w:szCs w:val="20"/>
                               </w:rPr>
-                              <w:t>age,education_num,capital_gain,capital_loss,hours_per_week</w:t>
-                            </w:r>
-                            <w:proofErr w:type="spellEnd"/>
-                            <w:r>
-                              <w:rPr>
-                                <w:sz w:val="20"/>
-                                <w:szCs w:val="20"/>
-                              </w:rPr>
-                              <w:t>]</w:t>
+                              <w:t>age,education_num,capital_gain,capital_loss,hours_per_week]</w:t>
                             </w:r>
                           </w:p>
                           <w:p>
@@ -11322,85 +9330,12 @@
                                 <w:szCs w:val="20"/>
                               </w:rPr>
                             </w:pPr>
-                            <w:proofErr w:type="spellStart"/>
                             <w:r>
                               <w:rPr>
                                 <w:sz w:val="20"/>
                                 <w:szCs w:val="20"/>
                               </w:rPr>
-                              <w:t>input_func</w:t>
-                            </w:r>
-                            <w:proofErr w:type="spellEnd"/>
-                            <w:r>
-                              <w:rPr>
-                                <w:sz w:val="20"/>
-                                <w:szCs w:val="20"/>
-                              </w:rPr>
-                              <w:t xml:space="preserve"> = </w:t>
-                            </w:r>
-                            <w:proofErr w:type="spellStart"/>
-                            <w:r>
-                              <w:rPr>
-                                <w:sz w:val="20"/>
-                                <w:szCs w:val="20"/>
-                              </w:rPr>
-                              <w:t>tf.estimator.inputs.pandas_input_fn</w:t>
-                            </w:r>
-                            <w:proofErr w:type="spellEnd"/>
-                            <w:r>
-                              <w:rPr>
-                                <w:sz w:val="20"/>
-                                <w:szCs w:val="20"/>
-                              </w:rPr>
-                              <w:t>(x=</w:t>
-                            </w:r>
-                            <w:proofErr w:type="spellStart"/>
-                            <w:r>
-                              <w:rPr>
-                                <w:sz w:val="20"/>
-                                <w:szCs w:val="20"/>
-                              </w:rPr>
-                              <w:t>x_train</w:t>
-                            </w:r>
-                            <w:proofErr w:type="spellEnd"/>
-                            <w:r>
-                              <w:rPr>
-                                <w:sz w:val="20"/>
-                                <w:szCs w:val="20"/>
-                              </w:rPr>
-                              <w:t xml:space="preserve">, y = </w:t>
-                            </w:r>
-                            <w:proofErr w:type="spellStart"/>
-                            <w:r>
-                              <w:rPr>
-                                <w:sz w:val="20"/>
-                                <w:szCs w:val="20"/>
-                              </w:rPr>
-                              <w:t>y_train</w:t>
-                            </w:r>
-                            <w:proofErr w:type="spellEnd"/>
-                            <w:r>
-                              <w:rPr>
-                                <w:sz w:val="20"/>
-                                <w:szCs w:val="20"/>
-                              </w:rPr>
-                              <w:t xml:space="preserve">, </w:t>
-                            </w:r>
-                            <w:proofErr w:type="spellStart"/>
-                            <w:r>
-                              <w:rPr>
-                                <w:sz w:val="20"/>
-                                <w:szCs w:val="20"/>
-                              </w:rPr>
-                              <w:t>batch_size</w:t>
-                            </w:r>
-                            <w:proofErr w:type="spellEnd"/>
-                            <w:r>
-                              <w:rPr>
-                                <w:sz w:val="20"/>
-                                <w:szCs w:val="20"/>
-                              </w:rPr>
-                              <w:t>=10,</w:t>
+                              <w:t>input_func = tf.estimator.inputs.pandas_input_fn(x=x_train, y = y_train, batch_size=10,</w:t>
                             </w:r>
                           </w:p>
                           <w:p>
@@ -11410,21 +9345,12 @@
                                 <w:szCs w:val="20"/>
                               </w:rPr>
                             </w:pPr>
-                            <w:proofErr w:type="spellStart"/>
                             <w:r>
                               <w:rPr>
                                 <w:sz w:val="20"/>
                                 <w:szCs w:val="20"/>
                               </w:rPr>
-                              <w:t>num_epochs</w:t>
-                            </w:r>
-                            <w:proofErr w:type="spellEnd"/>
-                            <w:r>
-                              <w:rPr>
-                                <w:sz w:val="20"/>
-                                <w:szCs w:val="20"/>
-                              </w:rPr>
-                              <w:t>=5, shuffle=True)</w:t>
+                              <w:t>num_epochs=5, shuffle=True)</w:t>
                             </w:r>
                           </w:p>
                         </w:txbxContent>
@@ -11581,8 +9507,6 @@
       <w:pPr>
         <w:pStyle w:val="NoSpacing"/>
       </w:pPr>
-      <w:bookmarkStart w:id="0" w:name="_GoBack"/>
-      <w:bookmarkEnd w:id="0"/>
     </w:p>
     <w:p>
       <w:pPr>
@@ -11673,55 +9597,7 @@
                                 <w:sz w:val="20"/>
                                 <w:szCs w:val="20"/>
                               </w:rPr>
-                              <w:t xml:space="preserve">model = </w:t>
-                            </w:r>
-                            <w:proofErr w:type="spellStart"/>
-                            <w:r>
-                              <w:rPr>
-                                <w:sz w:val="20"/>
-                                <w:szCs w:val="20"/>
-                              </w:rPr>
-                              <w:t>tf.estimator.LinearClassifier</w:t>
-                            </w:r>
-                            <w:proofErr w:type="spellEnd"/>
-                            <w:r>
-                              <w:rPr>
-                                <w:sz w:val="20"/>
-                                <w:szCs w:val="20"/>
-                              </w:rPr>
-                              <w:t>(</w:t>
-                            </w:r>
-                            <w:proofErr w:type="spellStart"/>
-                            <w:r>
-                              <w:rPr>
-                                <w:sz w:val="20"/>
-                                <w:szCs w:val="20"/>
-                              </w:rPr>
-                              <w:t>feature_columns</w:t>
-                            </w:r>
-                            <w:proofErr w:type="spellEnd"/>
-                            <w:r>
-                              <w:rPr>
-                                <w:sz w:val="20"/>
-                                <w:szCs w:val="20"/>
-                              </w:rPr>
-                              <w:t xml:space="preserve"> = </w:t>
-                            </w:r>
-                            <w:proofErr w:type="spellStart"/>
-                            <w:r>
-                              <w:rPr>
-                                <w:sz w:val="20"/>
-                                <w:szCs w:val="20"/>
-                              </w:rPr>
-                              <w:t>feat_cols</w:t>
-                            </w:r>
-                            <w:proofErr w:type="spellEnd"/>
-                            <w:r>
-                              <w:rPr>
-                                <w:sz w:val="20"/>
-                                <w:szCs w:val="20"/>
-                              </w:rPr>
-                              <w:t>)</w:t>
+                              <w:t>model = tf.estimator.LinearClassifier(feature_columns = feat_cols)</w:t>
                             </w:r>
                           </w:p>
                           <w:p/>
@@ -11925,53 +9801,12 @@
                                 <w:szCs w:val="20"/>
                               </w:rPr>
                             </w:pPr>
-                            <w:proofErr w:type="spellStart"/>
                             <w:r>
                               <w:rPr>
                                 <w:sz w:val="20"/>
                                 <w:szCs w:val="20"/>
                               </w:rPr>
-                              <w:t>model.train</w:t>
-                            </w:r>
-                            <w:proofErr w:type="spellEnd"/>
-                            <w:r>
-                              <w:rPr>
-                                <w:sz w:val="20"/>
-                                <w:szCs w:val="20"/>
-                              </w:rPr>
-                              <w:t>(</w:t>
-                            </w:r>
-                            <w:proofErr w:type="spellStart"/>
-                            <w:r>
-                              <w:rPr>
-                                <w:sz w:val="20"/>
-                                <w:szCs w:val="20"/>
-                              </w:rPr>
-                              <w:t>input_fn</w:t>
-                            </w:r>
-                            <w:proofErr w:type="spellEnd"/>
-                            <w:r>
-                              <w:rPr>
-                                <w:sz w:val="20"/>
-                                <w:szCs w:val="20"/>
-                              </w:rPr>
-                              <w:t>=</w:t>
-                            </w:r>
-                            <w:proofErr w:type="spellStart"/>
-                            <w:r>
-                              <w:rPr>
-                                <w:sz w:val="20"/>
-                                <w:szCs w:val="20"/>
-                              </w:rPr>
-                              <w:t>input_func</w:t>
-                            </w:r>
-                            <w:proofErr w:type="spellEnd"/>
-                            <w:r>
-                              <w:rPr>
-                                <w:sz w:val="20"/>
-                                <w:szCs w:val="20"/>
-                              </w:rPr>
-                              <w:t>, steps=5000)</w:t>
+                              <w:t>model.train(input_fn=input_func, steps=5000)</w:t>
                             </w:r>
                           </w:p>
                           <w:p/>
@@ -12155,109 +9990,12 @@
                                 <w:szCs w:val="20"/>
                               </w:rPr>
                             </w:pPr>
-                            <w:proofErr w:type="spellStart"/>
                             <w:r>
                               <w:rPr>
                                 <w:sz w:val="20"/>
                                 <w:szCs w:val="20"/>
                               </w:rPr>
-                              <w:t>pred_input_func</w:t>
-                            </w:r>
-                            <w:proofErr w:type="spellEnd"/>
-                            <w:r>
-                              <w:rPr>
-                                <w:sz w:val="20"/>
-                                <w:szCs w:val="20"/>
-                              </w:rPr>
-                              <w:t xml:space="preserve"> = </w:t>
-                            </w:r>
-                            <w:proofErr w:type="spellStart"/>
-                            <w:r>
-                              <w:rPr>
-                                <w:sz w:val="20"/>
-                                <w:szCs w:val="20"/>
-                              </w:rPr>
-                              <w:t>tf.estimator.inputs.pandas_input_fn</w:t>
-                            </w:r>
-                            <w:proofErr w:type="spellEnd"/>
-                            <w:r>
-                              <w:rPr>
-                                <w:sz w:val="20"/>
-                                <w:szCs w:val="20"/>
-                              </w:rPr>
-                              <w:t>( x=</w:t>
-                            </w:r>
-                            <w:proofErr w:type="spellStart"/>
-                            <w:r>
-                              <w:rPr>
-                                <w:sz w:val="20"/>
-                                <w:szCs w:val="20"/>
-                              </w:rPr>
-                              <w:t>x_test</w:t>
-                            </w:r>
-                            <w:proofErr w:type="spellEnd"/>
-                            <w:r>
-                              <w:rPr>
-                                <w:sz w:val="20"/>
-                                <w:szCs w:val="20"/>
-                              </w:rPr>
-                              <w:t xml:space="preserve">, </w:t>
-                            </w:r>
-                            <w:proofErr w:type="spellStart"/>
-                            <w:r>
-                              <w:rPr>
-                                <w:sz w:val="20"/>
-                                <w:szCs w:val="20"/>
-                              </w:rPr>
-                              <w:t>batch_size</w:t>
-                            </w:r>
-                            <w:proofErr w:type="spellEnd"/>
-                          </w:p>
-                          <w:p>
-                            <w:pPr>
-                              <w:rPr>
-                                <w:sz w:val="20"/>
-                                <w:szCs w:val="20"/>
-                              </w:rPr>
-                            </w:pPr>
-                            <w:r>
-                              <w:rPr>
-                                <w:sz w:val="20"/>
-                                <w:szCs w:val="20"/>
-                              </w:rPr>
-                              <w:t>=</w:t>
-                            </w:r>
-                            <w:proofErr w:type="spellStart"/>
-                            <w:r>
-                              <w:rPr>
-                                <w:sz w:val="20"/>
-                                <w:szCs w:val="20"/>
-                              </w:rPr>
-                              <w:t>len</w:t>
-                            </w:r>
-                            <w:proofErr w:type="spellEnd"/>
-                            <w:r>
-                              <w:rPr>
-                                <w:sz w:val="20"/>
-                                <w:szCs w:val="20"/>
-                              </w:rPr>
-                              <w:t>(</w:t>
-                            </w:r>
-                            <w:proofErr w:type="spellStart"/>
-                            <w:r>
-                              <w:rPr>
-                                <w:sz w:val="20"/>
-                                <w:szCs w:val="20"/>
-                              </w:rPr>
-                              <w:t>x_test</w:t>
-                            </w:r>
-                            <w:proofErr w:type="spellEnd"/>
-                            <w:r>
-                              <w:rPr>
-                                <w:sz w:val="20"/>
-                                <w:szCs w:val="20"/>
-                              </w:rPr>
-                              <w:t>), shuffle=False)</w:t>
+                              <w:t>pred_input_func = tf.estimator.inputs.pandas_input_fn( x=x_test, batch_size</w:t>
                             </w:r>
                           </w:p>
                           <w:p>
@@ -12267,69 +10005,12 @@
                                 <w:szCs w:val="20"/>
                               </w:rPr>
                             </w:pPr>
-                            <w:proofErr w:type="spellStart"/>
                             <w:r>
                               <w:rPr>
                                 <w:sz w:val="20"/>
                                 <w:szCs w:val="20"/>
                               </w:rPr>
-                              <w:t>pred_gen</w:t>
-                            </w:r>
-                            <w:proofErr w:type="spellEnd"/>
-                            <w:r>
-                              <w:rPr>
-                                <w:sz w:val="20"/>
-                                <w:szCs w:val="20"/>
-                              </w:rPr>
-                              <w:t xml:space="preserve"> = </w:t>
-                            </w:r>
-                            <w:proofErr w:type="spellStart"/>
-                            <w:r>
-                              <w:rPr>
-                                <w:sz w:val="20"/>
-                                <w:szCs w:val="20"/>
-                              </w:rPr>
-                              <w:t>model.predict</w:t>
-                            </w:r>
-                            <w:proofErr w:type="spellEnd"/>
-                            <w:r>
-                              <w:rPr>
-                                <w:sz w:val="20"/>
-                                <w:szCs w:val="20"/>
-                              </w:rPr>
-                              <w:t>(</w:t>
-                            </w:r>
-                            <w:proofErr w:type="spellStart"/>
-                            <w:r>
-                              <w:rPr>
-                                <w:sz w:val="20"/>
-                                <w:szCs w:val="20"/>
-                              </w:rPr>
-                              <w:t>input_fn</w:t>
-                            </w:r>
-                            <w:proofErr w:type="spellEnd"/>
-                            <w:r>
-                              <w:rPr>
-                                <w:sz w:val="20"/>
-                                <w:szCs w:val="20"/>
-                              </w:rPr>
-                              <w:t xml:space="preserve"> = </w:t>
-                            </w:r>
-                            <w:proofErr w:type="spellStart"/>
-                            <w:r>
-                              <w:rPr>
-                                <w:sz w:val="20"/>
-                                <w:szCs w:val="20"/>
-                              </w:rPr>
-                              <w:t>pred_input_func</w:t>
-                            </w:r>
-                            <w:proofErr w:type="spellEnd"/>
-                            <w:r>
-                              <w:rPr>
-                                <w:sz w:val="20"/>
-                                <w:szCs w:val="20"/>
-                              </w:rPr>
-                              <w:t>)</w:t>
+                              <w:t>=len(x_test), shuffle=False)</w:t>
                             </w:r>
                           </w:p>
                           <w:p>
@@ -12344,23 +10025,7 @@
                                 <w:sz w:val="20"/>
                                 <w:szCs w:val="20"/>
                               </w:rPr>
-                              <w:t>prediction = list(</w:t>
-                            </w:r>
-                            <w:proofErr w:type="spellStart"/>
-                            <w:r>
-                              <w:rPr>
-                                <w:sz w:val="20"/>
-                                <w:szCs w:val="20"/>
-                              </w:rPr>
-                              <w:t>pred_gen</w:t>
-                            </w:r>
-                            <w:proofErr w:type="spellEnd"/>
-                            <w:r>
-                              <w:rPr>
-                                <w:sz w:val="20"/>
-                                <w:szCs w:val="20"/>
-                              </w:rPr>
-                              <w:t>)</w:t>
+                              <w:t>pred_gen = model.predict(input_fn = pred_input_func)</w:t>
                             </w:r>
                           </w:p>
                           <w:p>
@@ -12370,69 +10035,12 @@
                                 <w:szCs w:val="20"/>
                               </w:rPr>
                             </w:pPr>
-                            <w:proofErr w:type="spellStart"/>
                             <w:r>
                               <w:rPr>
                                 <w:sz w:val="20"/>
                                 <w:szCs w:val="20"/>
                               </w:rPr>
-                              <w:t>final_pred</w:t>
-                            </w:r>
-                            <w:proofErr w:type="spellEnd"/>
-                            <w:r>
-                              <w:rPr>
-                                <w:sz w:val="20"/>
-                                <w:szCs w:val="20"/>
-                              </w:rPr>
-                              <w:t xml:space="preserve"> = [</w:t>
-                            </w:r>
-                            <w:proofErr w:type="spellStart"/>
-                            <w:r>
-                              <w:rPr>
-                                <w:sz w:val="20"/>
-                                <w:szCs w:val="20"/>
-                              </w:rPr>
-                              <w:t>pred</w:t>
-                            </w:r>
-                            <w:proofErr w:type="spellEnd"/>
-                            <w:r>
-                              <w:rPr>
-                                <w:sz w:val="20"/>
-                                <w:szCs w:val="20"/>
-                              </w:rPr>
-                              <w:t>['</w:t>
-                            </w:r>
-                            <w:proofErr w:type="spellStart"/>
-                            <w:r>
-                              <w:rPr>
-                                <w:sz w:val="20"/>
-                                <w:szCs w:val="20"/>
-                              </w:rPr>
-                              <w:t>class_ids</w:t>
-                            </w:r>
-                            <w:proofErr w:type="spellEnd"/>
-                            <w:r>
-                              <w:rPr>
-                                <w:sz w:val="20"/>
-                                <w:szCs w:val="20"/>
-                              </w:rPr>
-                              <w:t xml:space="preserve">'][0] for </w:t>
-                            </w:r>
-                            <w:proofErr w:type="spellStart"/>
-                            <w:r>
-                              <w:rPr>
-                                <w:sz w:val="20"/>
-                                <w:szCs w:val="20"/>
-                              </w:rPr>
-                              <w:t>pred</w:t>
-                            </w:r>
-                            <w:proofErr w:type="spellEnd"/>
-                            <w:r>
-                              <w:rPr>
-                                <w:sz w:val="20"/>
-                                <w:szCs w:val="20"/>
-                              </w:rPr>
-                              <w:t xml:space="preserve"> in prediction]</w:t>
+                              <w:t>prediction = list(pred_gen)</w:t>
                             </w:r>
                           </w:p>
                           <w:p>
@@ -12447,33 +10055,8 @@
                                 <w:sz w:val="20"/>
                                 <w:szCs w:val="20"/>
                               </w:rPr>
-                              <w:t xml:space="preserve">from </w:t>
+                              <w:t>final_pred = [pred['class_ids'][0] for pred in prediction]</w:t>
                             </w:r>
-                            <w:proofErr w:type="spellStart"/>
-                            <w:r>
-                              <w:rPr>
-                                <w:sz w:val="20"/>
-                                <w:szCs w:val="20"/>
-                              </w:rPr>
-                              <w:t>sklearn.metrics</w:t>
-                            </w:r>
-                            <w:proofErr w:type="spellEnd"/>
-                            <w:r>
-                              <w:rPr>
-                                <w:sz w:val="20"/>
-                                <w:szCs w:val="20"/>
-                              </w:rPr>
-                              <w:t xml:space="preserve"> import </w:t>
-                            </w:r>
-                            <w:proofErr w:type="spellStart"/>
-                            <w:r>
-                              <w:rPr>
-                                <w:sz w:val="20"/>
-                                <w:szCs w:val="20"/>
-                              </w:rPr>
-                              <w:t>classification_report</w:t>
-                            </w:r>
-                            <w:proofErr w:type="spellEnd"/>
                           </w:p>
                           <w:p>
                             <w:pPr>
@@ -12487,39 +10070,22 @@
                                 <w:sz w:val="20"/>
                                 <w:szCs w:val="20"/>
                               </w:rPr>
-                              <w:t>print(</w:t>
+                              <w:t>from sklearn.metrics import classification_report</w:t>
                             </w:r>
-                            <w:proofErr w:type="spellStart"/>
+                          </w:p>
+                          <w:p>
+                            <w:pPr>
+                              <w:rPr>
+                                <w:sz w:val="20"/>
+                                <w:szCs w:val="20"/>
+                              </w:rPr>
+                            </w:pPr>
                             <w:r>
                               <w:rPr>
                                 <w:sz w:val="20"/>
                                 <w:szCs w:val="20"/>
                               </w:rPr>
-                              <w:t>classification_report</w:t>
-                            </w:r>
-                            <w:proofErr w:type="spellEnd"/>
-                            <w:r>
-                              <w:rPr>
-                                <w:sz w:val="20"/>
-                                <w:szCs w:val="20"/>
-                              </w:rPr>
-                              <w:t>(</w:t>
-                            </w:r>
-                            <w:proofErr w:type="spellStart"/>
-                            <w:r>
-                              <w:rPr>
-                                <w:sz w:val="20"/>
-                                <w:szCs w:val="20"/>
-                              </w:rPr>
-                              <w:t>y_test,final_pred</w:t>
-                            </w:r>
-                            <w:proofErr w:type="spellEnd"/>
-                            <w:r>
-                              <w:rPr>
-                                <w:sz w:val="20"/>
-                                <w:szCs w:val="20"/>
-                              </w:rPr>
-                              <w:t>))</w:t>
+                              <w:t>print(classification_report(y_test,final_pred))</w:t>
                             </w:r>
                           </w:p>
                         </w:txbxContent>
@@ -14919,6 +12485,18 @@
       <w:szCs w:val="20"/>
     </w:rPr>
   </w:style>
+  <w:style w:type="character" w:styleId="UnresolvedMention">
+    <w:name w:val="Unresolved Mention"/>
+    <w:basedOn w:val="DefaultParagraphFont"/>
+    <w:uiPriority w:val="99"/>
+    <w:semiHidden/>
+    <w:unhideWhenUsed/>
+    <w:rsid w:val="000C42E3"/>
+    <w:rPr>
+      <w:color w:val="605E5C"/>
+      <w:shd w:val="clear" w:color="auto" w:fill="E1DFDD"/>
+    </w:rPr>
+  </w:style>
 </w:styles>
 </file>
 

</xml_diff>